<commit_message>
Team 24 final report
</commit_message>
<xml_diff>
--- a/Team24_Final report.docx
+++ b/Team24_Final report.docx
@@ -2989,6 +2989,12 @@
             <w:insideH w:val="none" w:color="auto" w:sz="0" w:space="0"/>
             <w:insideV w:val="none" w:color="auto" w:sz="0" w:space="0"/>
           </w:tblBorders>
+          <w:tblCellMar>
+            <w:top w:w="0" w:type="dxa"/>
+            <w:left w:w="0" w:type="dxa"/>
+            <w:bottom w:w="0" w:type="dxa"/>
+            <w:right w:w="0" w:type="dxa"/>
+          </w:tblCellMar>
         </w:tblPrEx>
         <w:trPr>
           <w:trHeight w:val="413" w:hRule="atLeast"/>
@@ -3084,6 +3090,12 @@
             <w:insideH w:val="none" w:color="auto" w:sz="0" w:space="0"/>
             <w:insideV w:val="none" w:color="auto" w:sz="0" w:space="0"/>
           </w:tblBorders>
+          <w:tblCellMar>
+            <w:top w:w="0" w:type="dxa"/>
+            <w:left w:w="0" w:type="dxa"/>
+            <w:bottom w:w="0" w:type="dxa"/>
+            <w:right w:w="0" w:type="dxa"/>
+          </w:tblCellMar>
         </w:tblPrEx>
         <w:trPr>
           <w:trHeight w:val="413" w:hRule="atLeast"/>
@@ -3249,6 +3261,12 @@
             <w:insideH w:val="none" w:color="auto" w:sz="0" w:space="0"/>
             <w:insideV w:val="none" w:color="auto" w:sz="0" w:space="0"/>
           </w:tblBorders>
+          <w:tblCellMar>
+            <w:top w:w="0" w:type="dxa"/>
+            <w:left w:w="0" w:type="dxa"/>
+            <w:bottom w:w="0" w:type="dxa"/>
+            <w:right w:w="0" w:type="dxa"/>
+          </w:tblCellMar>
         </w:tblPrEx>
         <w:trPr>
           <w:trHeight w:val="414" w:hRule="atLeast"/>
@@ -3905,6 +3923,12 @@
             <w:insideH w:val="none" w:color="auto" w:sz="0" w:space="0"/>
             <w:insideV w:val="none" w:color="auto" w:sz="0" w:space="0"/>
           </w:tblBorders>
+          <w:tblCellMar>
+            <w:top w:w="0" w:type="dxa"/>
+            <w:left w:w="0" w:type="dxa"/>
+            <w:bottom w:w="0" w:type="dxa"/>
+            <w:right w:w="0" w:type="dxa"/>
+          </w:tblCellMar>
         </w:tblPrEx>
         <w:trPr>
           <w:trHeight w:val="413" w:hRule="atLeast"/>
@@ -4020,6 +4044,12 @@
             <w:insideH w:val="none" w:color="auto" w:sz="0" w:space="0"/>
             <w:insideV w:val="none" w:color="auto" w:sz="0" w:space="0"/>
           </w:tblBorders>
+          <w:tblCellMar>
+            <w:top w:w="0" w:type="dxa"/>
+            <w:left w:w="0" w:type="dxa"/>
+            <w:bottom w:w="0" w:type="dxa"/>
+            <w:right w:w="0" w:type="dxa"/>
+          </w:tblCellMar>
         </w:tblPrEx>
         <w:trPr>
           <w:trHeight w:val="414" w:hRule="atLeast"/>
@@ -4204,6 +4234,12 @@
             <w:insideH w:val="none" w:color="auto" w:sz="0" w:space="0"/>
             <w:insideV w:val="none" w:color="auto" w:sz="0" w:space="0"/>
           </w:tblBorders>
+          <w:tblCellMar>
+            <w:top w:w="0" w:type="dxa"/>
+            <w:left w:w="0" w:type="dxa"/>
+            <w:bottom w:w="0" w:type="dxa"/>
+            <w:right w:w="0" w:type="dxa"/>
+          </w:tblCellMar>
         </w:tblPrEx>
         <w:trPr>
           <w:trHeight w:val="413" w:hRule="atLeast"/>
@@ -5176,6 +5212,12 @@
             <w:insideH w:val="none" w:color="auto" w:sz="0" w:space="0"/>
             <w:insideV w:val="none" w:color="auto" w:sz="0" w:space="0"/>
           </w:tblBorders>
+          <w:tblCellMar>
+            <w:top w:w="0" w:type="dxa"/>
+            <w:left w:w="0" w:type="dxa"/>
+            <w:bottom w:w="0" w:type="dxa"/>
+            <w:right w:w="0" w:type="dxa"/>
+          </w:tblCellMar>
         </w:tblPrEx>
         <w:trPr>
           <w:trHeight w:val="414" w:hRule="atLeast"/>
@@ -6590,12 +6632,6 @@
             <w:insideH w:val="none" w:color="auto" w:sz="0" w:space="0"/>
             <w:insideV w:val="none" w:color="auto" w:sz="0" w:space="0"/>
           </w:tblBorders>
-          <w:tblCellMar>
-            <w:top w:w="0" w:type="dxa"/>
-            <w:left w:w="0" w:type="dxa"/>
-            <w:bottom w:w="0" w:type="dxa"/>
-            <w:right w:w="0" w:type="dxa"/>
-          </w:tblCellMar>
         </w:tblPrEx>
         <w:trPr>
           <w:trHeight w:val="414" w:hRule="atLeast"/>
@@ -11118,24 +11154,6 @@
       <w:pPr>
         <w:pStyle w:val="13"/>
         <w:numPr>
-          <w:ilvl w:val="0"/>
-          <w:numId w:val="0"/>
-        </w:numPr>
-        <w:tabs>
-          <w:tab w:val="left" w:pos="1759"/>
-        </w:tabs>
-        <w:spacing w:before="139" w:after="0" w:line="240" w:lineRule="auto"/>
-        <w:ind w:left="1159" w:leftChars="0" w:right="0" w:rightChars="0"/>
-        <w:jc w:val="left"/>
-        <w:rPr>
-          <w:sz w:val="24"/>
-        </w:rPr>
-      </w:pPr>
-    </w:p>
-    <w:p>
-      <w:pPr>
-        <w:pStyle w:val="13"/>
-        <w:numPr>
           <w:ilvl w:val="3"/>
           <w:numId w:val="3"/>
         </w:numPr>
@@ -11937,24 +11955,6 @@
     </w:p>
     <w:p>
       <w:pPr>
-        <w:pStyle w:val="13"/>
-        <w:numPr>
-          <w:ilvl w:val="0"/>
-          <w:numId w:val="0"/>
-        </w:numPr>
-        <w:tabs>
-          <w:tab w:val="left" w:pos="1759"/>
-        </w:tabs>
-        <w:spacing w:before="89" w:after="0" w:line="240" w:lineRule="auto"/>
-        <w:ind w:left="1159" w:leftChars="0" w:right="0" w:rightChars="0"/>
-        <w:jc w:val="left"/>
-        <w:rPr>
-          <w:sz w:val="24"/>
-        </w:rPr>
-      </w:pPr>
-    </w:p>
-    <w:p>
-      <w:pPr>
         <w:pStyle w:val="6"/>
         <w:spacing w:before="137"/>
         <w:ind w:left="2601"/>
@@ -12340,30 +12340,242 @@
     </w:p>
     <w:p>
       <w:pPr>
-        <w:pStyle w:val="13"/>
-        <w:numPr>
-          <w:ilvl w:val="0"/>
-          <w:numId w:val="0"/>
-        </w:numPr>
-        <w:tabs>
-          <w:tab w:val="left" w:pos="1759"/>
-        </w:tabs>
-        <w:spacing w:before="0" w:after="0" w:line="240" w:lineRule="auto"/>
-        <w:ind w:left="1159" w:leftChars="0" w:right="0" w:rightChars="0"/>
-        <w:jc w:val="both"/>
-        <w:rPr>
-          <w:sz w:val="24"/>
-        </w:rPr>
-      </w:pPr>
-    </w:p>
-    <w:p>
-      <w:pPr>
         <w:pStyle w:val="6"/>
         <w:spacing w:before="139" w:line="360" w:lineRule="auto"/>
         <w:ind w:left="1880" w:right="865" w:firstLine="721"/>
         <w:jc w:val="both"/>
         <w:rPr>
           <w:rFonts w:hint="default"/>
+          <w:spacing w:val="-6"/>
+          <w:rtl w:val="0"/>
+          <w:lang w:val="en-US"/>
+        </w:rPr>
+      </w:pPr>
+      <w:r>
+        <w:t>We</w:t>
+      </w:r>
+      <w:r>
+        <w:rPr>
+          <w:spacing w:val="-4"/>
+        </w:rPr>
+        <w:t xml:space="preserve"> </w:t>
+      </w:r>
+      <w:r>
+        <w:t>define</w:t>
+      </w:r>
+      <w:r>
+        <w:rPr>
+          <w:spacing w:val="-1"/>
+        </w:rPr>
+        <w:t xml:space="preserve"> </w:t>
+      </w:r>
+      <w:r>
+        <w:t>the</w:t>
+      </w:r>
+      <w:r>
+        <w:rPr>
+          <w:spacing w:val="-1"/>
+        </w:rPr>
+        <w:t xml:space="preserve"> </w:t>
+      </w:r>
+      <w:r>
+        <w:t>applicability</w:t>
+      </w:r>
+      <w:r>
+        <w:rPr>
+          <w:spacing w:val="2"/>
+        </w:rPr>
+        <w:t xml:space="preserve"> </w:t>
+      </w:r>
+      <w:r>
+        <w:t>of</w:t>
+      </w:r>
+      <w:r>
+        <w:rPr>
+          <w:spacing w:val="-3"/>
+        </w:rPr>
+        <w:t xml:space="preserve"> </w:t>
+      </w:r>
+      <w:r>
+        <w:t>this</w:t>
+      </w:r>
+      <w:r>
+        <w:rPr>
+          <w:spacing w:val="-1"/>
+        </w:rPr>
+        <w:t xml:space="preserve"> </w:t>
+      </w:r>
+      <w:r>
+        <w:t>project</w:t>
+      </w:r>
+      <w:r>
+        <w:rPr>
+          <w:spacing w:val="-2"/>
+        </w:rPr>
+        <w:t xml:space="preserve"> </w:t>
+      </w:r>
+      <w:r>
+        <w:t>more</w:t>
+      </w:r>
+      <w:r>
+        <w:rPr>
+          <w:spacing w:val="-4"/>
+        </w:rPr>
+        <w:t xml:space="preserve"> </w:t>
+      </w:r>
+      <w:r>
+        <w:t>in-line</w:t>
+      </w:r>
+      <w:r>
+        <w:rPr>
+          <w:spacing w:val="-3"/>
+        </w:rPr>
+        <w:t xml:space="preserve"> </w:t>
+      </w:r>
+      <w:r>
+        <w:t>with</w:t>
+      </w:r>
+      <w:r>
+        <w:rPr>
+          <w:rFonts w:hint="default"/>
+          <w:lang w:val="en-US"/>
+        </w:rPr>
+        <w:t xml:space="preserve"> the CHRIST university students and teachers, </w:t>
+      </w:r>
+      <w:r>
+        <w:rPr>
+          <w:rFonts w:hint="default"/>
+          <w:lang w:val="en-IN"/>
+        </w:rPr>
+        <w:t>specially</w:t>
+      </w:r>
+      <w:r>
+        <w:rPr>
+          <w:rFonts w:hint="default"/>
+          <w:lang w:val="en-US"/>
+        </w:rPr>
+        <w:t xml:space="preserve"> designed for visually disabled students.</w:t>
+      </w:r>
+      <w:r>
+        <w:rPr>
+          <w:spacing w:val="1"/>
+        </w:rPr>
+        <w:t xml:space="preserve"> </w:t>
+      </w:r>
+      <w:r>
+        <w:t>The</w:t>
+      </w:r>
+      <w:r>
+        <w:rPr>
+          <w:spacing w:val="1"/>
+        </w:rPr>
+        <w:t xml:space="preserve"> </w:t>
+      </w:r>
+      <w:r>
+        <w:t>model</w:t>
+      </w:r>
+      <w:r>
+        <w:rPr>
+          <w:spacing w:val="1"/>
+        </w:rPr>
+        <w:t xml:space="preserve"> </w:t>
+      </w:r>
+      <w:r>
+        <w:t>can</w:t>
+      </w:r>
+      <w:r>
+        <w:rPr>
+          <w:spacing w:val="1"/>
+        </w:rPr>
+        <w:t xml:space="preserve"> </w:t>
+      </w:r>
+      <w:r>
+        <w:t>help</w:t>
+      </w:r>
+      <w:r>
+        <w:rPr>
+          <w:rFonts w:hint="default"/>
+          <w:lang w:val="en-US"/>
+        </w:rPr>
+        <w:t xml:space="preserve"> </w:t>
+      </w:r>
+      <w:r>
+        <w:rPr>
+          <w:spacing w:val="-6"/>
+          <w:rtl w:val="0"/>
+        </w:rPr>
+        <w:t>the visually impaired students to know about the campus</w:t>
+      </w:r>
+      <w:r>
+        <w:rPr>
+          <w:rFonts w:hint="default"/>
+          <w:spacing w:val="-6"/>
+          <w:rtl w:val="0"/>
+          <w:lang w:val="en-US"/>
+        </w:rPr>
+        <w:t xml:space="preserve"> and teachers. B</w:t>
+      </w:r>
+      <w:r>
+        <w:rPr>
+          <w:spacing w:val="-6"/>
+          <w:rtl w:val="0"/>
+        </w:rPr>
+        <w:t xml:space="preserve">y using this </w:t>
+      </w:r>
+      <w:r>
+        <w:rPr>
+          <w:rFonts w:hint="default"/>
+          <w:spacing w:val="-6"/>
+          <w:rtl w:val="0"/>
+          <w:lang w:val="en-US"/>
+        </w:rPr>
+        <w:t>mobile application</w:t>
+      </w:r>
+      <w:r>
+        <w:rPr>
+          <w:spacing w:val="-6"/>
+          <w:rtl w:val="0"/>
+        </w:rPr>
+        <w:t xml:space="preserve">, the visually impaired students will be independent enough to explore the </w:t>
+      </w:r>
+      <w:r>
+        <w:rPr>
+          <w:rFonts w:hint="default"/>
+          <w:spacing w:val="-6"/>
+          <w:rtl w:val="0"/>
+          <w:lang w:val="en-US"/>
+        </w:rPr>
+        <w:t>CHRIS</w:t>
+      </w:r>
+      <w:r>
+        <w:rPr>
+          <w:rFonts w:hint="default"/>
+          <w:spacing w:val="-6"/>
+          <w:rtl w:val="0"/>
+          <w:lang w:val="en-IN"/>
+        </w:rPr>
+        <w:t xml:space="preserve">T </w:t>
+      </w:r>
+      <w:r>
+        <w:rPr>
+          <w:rFonts w:hint="default"/>
+          <w:spacing w:val="-6"/>
+          <w:rtl w:val="0"/>
+          <w:lang w:val="en-US"/>
+        </w:rPr>
+        <w:t>UNIVERSITY Bangalore campus on their own.</w:t>
+      </w:r>
+    </w:p>
+    <w:p>
+      <w:pPr>
+        <w:pStyle w:val="6"/>
+        <w:spacing w:before="139" w:line="360" w:lineRule="auto"/>
+        <w:ind w:left="1880" w:right="865" w:firstLine="721"/>
+        <w:jc w:val="both"/>
+        <w:rPr>
+          <w:rFonts w:hint="default"/>
+          <w:spacing w:val="-6"/>
+          <w:rtl w:val="0"/>
           <w:lang w:val="en-US"/>
         </w:rPr>
         <w:sectPr>
@@ -12375,188 +12587,6 @@
           <w:cols w:space="720" w:num="1"/>
         </w:sectPr>
       </w:pPr>
-      <w:r>
-        <w:t>We</w:t>
-      </w:r>
-      <w:r>
-        <w:rPr>
-          <w:spacing w:val="-4"/>
-        </w:rPr>
-        <w:t xml:space="preserve"> </w:t>
-      </w:r>
-      <w:r>
-        <w:t>define</w:t>
-      </w:r>
-      <w:r>
-        <w:rPr>
-          <w:spacing w:val="-1"/>
-        </w:rPr>
-        <w:t xml:space="preserve"> </w:t>
-      </w:r>
-      <w:r>
-        <w:t>the</w:t>
-      </w:r>
-      <w:r>
-        <w:rPr>
-          <w:spacing w:val="-1"/>
-        </w:rPr>
-        <w:t xml:space="preserve"> </w:t>
-      </w:r>
-      <w:r>
-        <w:t>applicability</w:t>
-      </w:r>
-      <w:r>
-        <w:rPr>
-          <w:spacing w:val="2"/>
-        </w:rPr>
-        <w:t xml:space="preserve"> </w:t>
-      </w:r>
-      <w:r>
-        <w:t>of</w:t>
-      </w:r>
-      <w:r>
-        <w:rPr>
-          <w:spacing w:val="-3"/>
-        </w:rPr>
-        <w:t xml:space="preserve"> </w:t>
-      </w:r>
-      <w:r>
-        <w:t>this</w:t>
-      </w:r>
-      <w:r>
-        <w:rPr>
-          <w:spacing w:val="-1"/>
-        </w:rPr>
-        <w:t xml:space="preserve"> </w:t>
-      </w:r>
-      <w:r>
-        <w:t>project</w:t>
-      </w:r>
-      <w:r>
-        <w:rPr>
-          <w:spacing w:val="-2"/>
-        </w:rPr>
-        <w:t xml:space="preserve"> </w:t>
-      </w:r>
-      <w:r>
-        <w:t>more</w:t>
-      </w:r>
-      <w:r>
-        <w:rPr>
-          <w:spacing w:val="-4"/>
-        </w:rPr>
-        <w:t xml:space="preserve"> </w:t>
-      </w:r>
-      <w:r>
-        <w:t>in-line</w:t>
-      </w:r>
-      <w:r>
-        <w:rPr>
-          <w:spacing w:val="-3"/>
-        </w:rPr>
-        <w:t xml:space="preserve"> </w:t>
-      </w:r>
-      <w:r>
-        <w:t>with</w:t>
-      </w:r>
-      <w:r>
-        <w:rPr>
-          <w:rFonts w:hint="default"/>
-          <w:lang w:val="en-US"/>
-        </w:rPr>
-        <w:t xml:space="preserve"> the CHRIST university students and teachers, speacially designed for visually disabled students.</w:t>
-      </w:r>
-      <w:r>
-        <w:rPr>
-          <w:spacing w:val="1"/>
-        </w:rPr>
-        <w:t xml:space="preserve"> </w:t>
-      </w:r>
-      <w:r>
-        <w:t>The</w:t>
-      </w:r>
-      <w:r>
-        <w:rPr>
-          <w:spacing w:val="1"/>
-        </w:rPr>
-        <w:t xml:space="preserve"> </w:t>
-      </w:r>
-      <w:r>
-        <w:t>model</w:t>
-      </w:r>
-      <w:r>
-        <w:rPr>
-          <w:spacing w:val="1"/>
-        </w:rPr>
-        <w:t xml:space="preserve"> </w:t>
-      </w:r>
-      <w:r>
-        <w:t>can</w:t>
-      </w:r>
-      <w:r>
-        <w:rPr>
-          <w:spacing w:val="1"/>
-        </w:rPr>
-        <w:t xml:space="preserve"> </w:t>
-      </w:r>
-      <w:r>
-        <w:t>help</w:t>
-      </w:r>
-      <w:r>
-        <w:rPr>
-          <w:rFonts w:hint="default"/>
-          <w:lang w:val="en-US"/>
-        </w:rPr>
-        <w:t xml:space="preserve"> </w:t>
-      </w:r>
-      <w:r>
-        <w:rPr>
-          <w:spacing w:val="-6"/>
-          <w:rtl w:val="0"/>
-        </w:rPr>
-        <w:t>the visually impaired students to know about the campus</w:t>
-      </w:r>
-      <w:r>
-        <w:rPr>
-          <w:rFonts w:hint="default"/>
-          <w:spacing w:val="-6"/>
-          <w:rtl w:val="0"/>
-          <w:lang w:val="en-US"/>
-        </w:rPr>
-        <w:t xml:space="preserve"> and teachers. B</w:t>
-      </w:r>
-      <w:r>
-        <w:rPr>
-          <w:spacing w:val="-6"/>
-          <w:rtl w:val="0"/>
-        </w:rPr>
-        <w:t xml:space="preserve">y using this </w:t>
-      </w:r>
-      <w:r>
-        <w:rPr>
-          <w:rFonts w:hint="default"/>
-          <w:spacing w:val="-6"/>
-          <w:rtl w:val="0"/>
-          <w:lang w:val="en-US"/>
-        </w:rPr>
-        <w:t>mobile application</w:t>
-      </w:r>
-      <w:r>
-        <w:rPr>
-          <w:spacing w:val="-6"/>
-          <w:rtl w:val="0"/>
-        </w:rPr>
-        <w:t xml:space="preserve">, the visually impaired students will be independent enough to explore the </w:t>
-      </w:r>
-      <w:r>
-        <w:rPr>
-          <w:rFonts w:hint="default"/>
-          <w:spacing w:val="-6"/>
-          <w:rtl w:val="0"/>
-          <w:lang w:val="en-US"/>
-        </w:rPr>
-        <w:t xml:space="preserve">CHRIST </w:t>
-      </w:r>
     </w:p>
     <w:p>
       <w:pPr>
@@ -12756,69 +12786,6 @@
         </w:rPr>
         <w:t xml:space="preserve"> </w:t>
       </w:r>
-      <w:r>
-        <w:rPr>
-          <w:rFonts w:hint="default"/>
-          <w:spacing w:val="-6"/>
-          <w:rtl w:val="0"/>
-          <w:lang w:val="en-US"/>
-        </w:rPr>
-        <w:tab/>
-        <w:t/>
-      </w:r>
-      <w:r>
-        <w:rPr>
-          <w:rFonts w:hint="default"/>
-          <w:spacing w:val="-6"/>
-          <w:rtl w:val="0"/>
-          <w:lang w:val="en-US"/>
-        </w:rPr>
-        <w:tab/>
-        <w:t/>
-      </w:r>
-      <w:r>
-        <w:rPr>
-          <w:rFonts w:hint="default"/>
-          <w:spacing w:val="-6"/>
-          <w:rtl w:val="0"/>
-          <w:lang w:val="en-US"/>
-        </w:rPr>
-        <w:tab/>
-        <w:t xml:space="preserve">         UNIVERSITY Bangalore </w:t>
-      </w:r>
-      <w:r>
-        <w:rPr>
-          <w:spacing w:val="-6"/>
-          <w:rtl w:val="0"/>
-        </w:rPr>
-        <w:t xml:space="preserve">campus on </w:t>
-      </w:r>
-      <w:r>
-        <w:rPr>
-          <w:rFonts w:hint="default"/>
-          <w:spacing w:val="-6"/>
-          <w:rtl w:val="0"/>
-          <w:lang w:val="en-US"/>
-        </w:rPr>
-        <w:t xml:space="preserve">their </w:t>
-      </w:r>
-      <w:r>
-        <w:rPr>
-          <w:spacing w:val="-6"/>
-          <w:rtl w:val="0"/>
-        </w:rPr>
-        <w:t>own.</w:t>
-      </w:r>
-    </w:p>
-    <w:p>
-      <w:pPr>
-        <w:pStyle w:val="6"/>
-        <w:spacing w:before="4"/>
-        <w:rPr>
-          <w:spacing w:val="-6"/>
-          <w:rtl w:val="0"/>
-        </w:rPr>
-      </w:pPr>
     </w:p>
     <w:p>
       <w:pPr>
@@ -18027,12 +17994,7 @@
             <w:insideH w:val="none" w:color="auto" w:sz="0" w:space="0"/>
             <w:insideV w:val="none" w:color="auto" w:sz="0" w:space="0"/>
           </w:tblBorders>
-          <w:tblCellMar>
-            <w:top w:w="15" w:type="dxa"/>
-            <w:left w:w="15" w:type="dxa"/>
-            <w:bottom w:w="15" w:type="dxa"/>
-            <w:right w:w="15" w:type="dxa"/>
-          </w:tblCellMar>
+          <w:shd w:val="clear" w:color="auto" w:fill="auto"/>
         </w:tblPrEx>
         <w:trPr>
           <w:trHeight w:val="0" w:hRule="atLeast"/>
@@ -18287,12 +18249,6 @@
             <w:insideV w:val="none" w:color="auto" w:sz="0" w:space="0"/>
           </w:tblBorders>
           <w:shd w:val="clear" w:color="auto" w:fill="auto"/>
-          <w:tblCellMar>
-            <w:top w:w="15" w:type="dxa"/>
-            <w:left w:w="15" w:type="dxa"/>
-            <w:bottom w:w="15" w:type="dxa"/>
-            <w:right w:w="15" w:type="dxa"/>
-          </w:tblCellMar>
         </w:tblPrEx>
         <w:trPr>
           <w:trHeight w:val="0" w:hRule="atLeast"/>
@@ -18441,12 +18397,6 @@
             <w:insideV w:val="none" w:color="auto" w:sz="0" w:space="0"/>
           </w:tblBorders>
           <w:shd w:val="clear" w:color="auto" w:fill="auto"/>
-          <w:tblCellMar>
-            <w:top w:w="15" w:type="dxa"/>
-            <w:left w:w="15" w:type="dxa"/>
-            <w:bottom w:w="15" w:type="dxa"/>
-            <w:right w:w="15" w:type="dxa"/>
-          </w:tblCellMar>
         </w:tblPrEx>
         <w:trPr>
           <w:trHeight w:val="0" w:hRule="atLeast"/>
@@ -18636,12 +18586,6 @@
             <w:insideV w:val="none" w:color="auto" w:sz="0" w:space="0"/>
           </w:tblBorders>
           <w:shd w:val="clear" w:color="auto" w:fill="auto"/>
-          <w:tblCellMar>
-            <w:top w:w="15" w:type="dxa"/>
-            <w:left w:w="15" w:type="dxa"/>
-            <w:bottom w:w="15" w:type="dxa"/>
-            <w:right w:w="15" w:type="dxa"/>
-          </w:tblCellMar>
         </w:tblPrEx>
         <w:trPr>
           <w:trHeight w:val="0" w:hRule="atLeast"/>
@@ -19155,7 +19099,6 @@
             <w:insideH w:val="none" w:color="auto" w:sz="0" w:space="0"/>
             <w:insideV w:val="none" w:color="auto" w:sz="0" w:space="0"/>
           </w:tblBorders>
-          <w:shd w:val="clear" w:color="auto" w:fill="auto"/>
           <w:tblCellMar>
             <w:top w:w="15" w:type="dxa"/>
             <w:left w:w="15" w:type="dxa"/>
@@ -19286,12 +19229,6 @@
             <w:insideV w:val="none" w:color="auto" w:sz="0" w:space="0"/>
           </w:tblBorders>
           <w:shd w:val="clear" w:color="auto" w:fill="auto"/>
-          <w:tblCellMar>
-            <w:top w:w="15" w:type="dxa"/>
-            <w:left w:w="15" w:type="dxa"/>
-            <w:bottom w:w="15" w:type="dxa"/>
-            <w:right w:w="15" w:type="dxa"/>
-          </w:tblCellMar>
         </w:tblPrEx>
         <w:trPr>
           <w:trHeight w:val="0" w:hRule="atLeast"/>
@@ -19350,13 +19287,6 @@
             <w:insideH w:val="none" w:color="auto" w:sz="0" w:space="0"/>
             <w:insideV w:val="none" w:color="auto" w:sz="0" w:space="0"/>
           </w:tblBorders>
-          <w:shd w:val="clear" w:color="auto" w:fill="auto"/>
-          <w:tblCellMar>
-            <w:top w:w="15" w:type="dxa"/>
-            <w:left w:w="15" w:type="dxa"/>
-            <w:bottom w:w="15" w:type="dxa"/>
-            <w:right w:w="15" w:type="dxa"/>
-          </w:tblCellMar>
         </w:tblPrEx>
         <w:trPr>
           <w:trHeight w:val="0" w:hRule="atLeast"/>
@@ -21382,6 +21312,23 @@
         </w:rPr>
         <w:t>Constraints</w:t>
       </w:r>
+    </w:p>
+    <w:p>
+      <w:pPr>
+        <w:pStyle w:val="13"/>
+        <w:numPr>
+          <w:numId w:val="0"/>
+        </w:numPr>
+        <w:tabs>
+          <w:tab w:val="left" w:pos="2479"/>
+        </w:tabs>
+        <w:spacing w:before="125" w:after="0" w:line="240" w:lineRule="auto"/>
+        <w:ind w:left="1879" w:leftChars="0" w:right="0" w:rightChars="0"/>
+        <w:jc w:val="both"/>
+        <w:rPr>
+          <w:sz w:val="24"/>
+        </w:rPr>
+      </w:pPr>
     </w:p>
     <w:p>
       <w:pPr>
@@ -45906,10 +45853,14 @@
       </w:r>
       <w:r>
         <w:rPr>
-          <w:sz w:val="24"/>
-        </w:rPr>
-        <w:t>fulfils</w:t>
-      </w:r>
+          <w:spacing w:val="-2"/>
+          <w:sz w:val="24"/>
+          <w:lang w:val="en-IN"/>
+        </w:rPr>
+        <w:t>fulfills</w:t>
+      </w:r>
+      <w:bookmarkStart w:id="0" w:name="_GoBack"/>
+      <w:bookmarkEnd w:id="0"/>
       <w:r>
         <w:rPr>
           <w:spacing w:val="-3"/>
@@ -47518,142 +47469,186 @@
         <w:ind w:left="440" w:right="1088" w:firstLine="0"/>
         <w:jc w:val="left"/>
         <w:rPr>
-          <w:sz w:val="24"/>
-        </w:rPr>
-      </w:pPr>
-      <w:r>
-        <w:rPr>
-          <w:sz w:val="24"/>
+          <w:rFonts w:hint="default" w:ascii="Times New Roman" w:hAnsi="Times New Roman" w:cs="Times New Roman"/>
+          <w:sz w:val="24"/>
+          <w:szCs w:val="24"/>
+        </w:rPr>
+      </w:pPr>
+      <w:r>
+        <w:rPr>
+          <w:rFonts w:hint="default" w:ascii="Times New Roman" w:hAnsi="Times New Roman" w:cs="Times New Roman"/>
+          <w:sz w:val="24"/>
+          <w:szCs w:val="24"/>
         </w:rPr>
         <w:t>Face</w:t>
       </w:r>
       <w:r>
         <w:rPr>
+          <w:rFonts w:hint="default" w:ascii="Times New Roman" w:hAnsi="Times New Roman" w:cs="Times New Roman"/>
           <w:spacing w:val="-3"/>
           <w:sz w:val="24"/>
-        </w:rPr>
-        <w:t xml:space="preserve"> </w:t>
-      </w:r>
-      <w:r>
-        <w:rPr>
-          <w:sz w:val="24"/>
+          <w:szCs w:val="24"/>
+        </w:rPr>
+        <w:t xml:space="preserve"> </w:t>
+      </w:r>
+      <w:r>
+        <w:rPr>
+          <w:rFonts w:hint="default" w:ascii="Times New Roman" w:hAnsi="Times New Roman" w:cs="Times New Roman"/>
+          <w:sz w:val="24"/>
+          <w:szCs w:val="24"/>
         </w:rPr>
         <w:t>Aging</w:t>
       </w:r>
       <w:r>
         <w:rPr>
+          <w:rFonts w:hint="default" w:ascii="Times New Roman" w:hAnsi="Times New Roman" w:cs="Times New Roman"/>
           <w:spacing w:val="-2"/>
           <w:sz w:val="24"/>
-        </w:rPr>
-        <w:t xml:space="preserve"> </w:t>
-      </w:r>
-      <w:r>
-        <w:rPr>
-          <w:sz w:val="24"/>
+          <w:szCs w:val="24"/>
+        </w:rPr>
+        <w:t xml:space="preserve"> </w:t>
+      </w:r>
+      <w:r>
+        <w:rPr>
+          <w:rFonts w:hint="default" w:ascii="Times New Roman" w:hAnsi="Times New Roman" w:cs="Times New Roman"/>
+          <w:sz w:val="24"/>
+          <w:szCs w:val="24"/>
         </w:rPr>
         <w:t>With</w:t>
       </w:r>
       <w:r>
         <w:rPr>
+          <w:rFonts w:hint="default" w:ascii="Times New Roman" w:hAnsi="Times New Roman" w:cs="Times New Roman"/>
           <w:spacing w:val="-3"/>
           <w:sz w:val="24"/>
-        </w:rPr>
-        <w:t xml:space="preserve"> </w:t>
-      </w:r>
-      <w:r>
-        <w:rPr>
-          <w:sz w:val="24"/>
+          <w:szCs w:val="24"/>
+        </w:rPr>
+        <w:t xml:space="preserve"> </w:t>
+      </w:r>
+      <w:r>
+        <w:rPr>
+          <w:rFonts w:hint="default" w:ascii="Times New Roman" w:hAnsi="Times New Roman" w:cs="Times New Roman"/>
+          <w:sz w:val="24"/>
+          <w:szCs w:val="24"/>
         </w:rPr>
         <w:t>GAN,</w:t>
       </w:r>
       <w:r>
         <w:rPr>
+          <w:rFonts w:hint="default" w:ascii="Times New Roman" w:hAnsi="Times New Roman" w:cs="Times New Roman"/>
           <w:spacing w:val="-4"/>
           <w:sz w:val="24"/>
-        </w:rPr>
-        <w:t xml:space="preserve"> </w:t>
-      </w:r>
-      <w:r>
-        <w:rPr>
-          <w:sz w:val="24"/>
+          <w:szCs w:val="24"/>
+        </w:rPr>
+        <w:t xml:space="preserve"> </w:t>
+      </w:r>
+      <w:r>
+        <w:rPr>
+          <w:rFonts w:hint="default" w:ascii="Times New Roman" w:hAnsi="Times New Roman" w:cs="Times New Roman"/>
+          <w:sz w:val="24"/>
+          <w:szCs w:val="24"/>
         </w:rPr>
         <w:t>Siyao</w:t>
       </w:r>
       <w:r>
         <w:rPr>
+          <w:rFonts w:hint="default" w:ascii="Times New Roman" w:hAnsi="Times New Roman" w:cs="Times New Roman"/>
           <w:spacing w:val="-3"/>
           <w:sz w:val="24"/>
-        </w:rPr>
-        <w:t xml:space="preserve"> </w:t>
-      </w:r>
-      <w:r>
-        <w:rPr>
-          <w:sz w:val="24"/>
+          <w:szCs w:val="24"/>
+        </w:rPr>
+        <w:t xml:space="preserve"> </w:t>
+      </w:r>
+      <w:r>
+        <w:rPr>
+          <w:rFonts w:hint="default" w:ascii="Times New Roman" w:hAnsi="Times New Roman" w:cs="Times New Roman"/>
+          <w:sz w:val="24"/>
+          <w:szCs w:val="24"/>
         </w:rPr>
         <w:t>Sun,</w:t>
       </w:r>
       <w:r>
         <w:rPr>
+          <w:rFonts w:hint="default" w:ascii="Times New Roman" w:hAnsi="Times New Roman" w:cs="Times New Roman"/>
           <w:spacing w:val="-2"/>
           <w:sz w:val="24"/>
-        </w:rPr>
-        <w:t xml:space="preserve"> </w:t>
-      </w:r>
-      <w:r>
-        <w:rPr>
-          <w:sz w:val="24"/>
+          <w:szCs w:val="24"/>
+        </w:rPr>
+        <w:t xml:space="preserve"> </w:t>
+      </w:r>
+      <w:r>
+        <w:rPr>
+          <w:rFonts w:hint="default" w:ascii="Times New Roman" w:hAnsi="Times New Roman" w:cs="Times New Roman"/>
+          <w:sz w:val="24"/>
+          <w:szCs w:val="24"/>
         </w:rPr>
         <w:t>Alex</w:t>
       </w:r>
       <w:r>
         <w:rPr>
+          <w:rFonts w:hint="default" w:ascii="Times New Roman" w:hAnsi="Times New Roman" w:cs="Times New Roman"/>
           <w:spacing w:val="-3"/>
           <w:sz w:val="24"/>
-        </w:rPr>
-        <w:t xml:space="preserve"> </w:t>
-      </w:r>
-      <w:r>
-        <w:rPr>
-          <w:sz w:val="24"/>
+          <w:szCs w:val="24"/>
+        </w:rPr>
+        <w:t xml:space="preserve"> </w:t>
+      </w:r>
+      <w:r>
+        <w:rPr>
+          <w:rFonts w:hint="default" w:ascii="Times New Roman" w:hAnsi="Times New Roman" w:cs="Times New Roman"/>
+          <w:sz w:val="24"/>
+          <w:szCs w:val="24"/>
         </w:rPr>
         <w:t>Wang</w:t>
       </w:r>
       <w:r>
         <w:rPr>
+          <w:rFonts w:hint="default" w:ascii="Times New Roman" w:hAnsi="Times New Roman" w:cs="Times New Roman"/>
           <w:spacing w:val="-2"/>
           <w:sz w:val="24"/>
-        </w:rPr>
-        <w:t xml:space="preserve"> </w:t>
-      </w:r>
-      <w:r>
-        <w:rPr>
-          <w:sz w:val="24"/>
+          <w:szCs w:val="24"/>
+        </w:rPr>
+        <w:t xml:space="preserve"> </w:t>
+      </w:r>
+      <w:r>
+        <w:rPr>
+          <w:rFonts w:hint="default" w:ascii="Times New Roman" w:hAnsi="Times New Roman" w:cs="Times New Roman"/>
+          <w:sz w:val="24"/>
+          <w:szCs w:val="24"/>
         </w:rPr>
         <w:t>{siyaosun,</w:t>
       </w:r>
       <w:r>
         <w:rPr>
+          <w:rFonts w:hint="default" w:ascii="Times New Roman" w:hAnsi="Times New Roman" w:cs="Times New Roman"/>
           <w:spacing w:val="-2"/>
           <w:sz w:val="24"/>
-        </w:rPr>
-        <w:t xml:space="preserve"> </w:t>
-      </w:r>
-      <w:r>
-        <w:rPr>
-          <w:sz w:val="24"/>
+          <w:szCs w:val="24"/>
+        </w:rPr>
+        <w:t xml:space="preserve"> </w:t>
+      </w:r>
+      <w:r>
+        <w:rPr>
+          <w:rFonts w:hint="default" w:ascii="Times New Roman" w:hAnsi="Times New Roman" w:cs="Times New Roman"/>
+          <w:sz w:val="24"/>
+          <w:szCs w:val="24"/>
         </w:rPr>
         <w:t>cwang16}@stanford.edu</w:t>
       </w:r>
       <w:r>
         <w:rPr>
+          <w:rFonts w:hint="default" w:ascii="Times New Roman" w:hAnsi="Times New Roman" w:cs="Times New Roman"/>
           <w:spacing w:val="-57"/>
           <w:sz w:val="24"/>
-        </w:rPr>
-        <w:t xml:space="preserve"> </w:t>
-      </w:r>
-      <w:r>
-        <w:rPr>
-          <w:sz w:val="24"/>
+          <w:szCs w:val="24"/>
+        </w:rPr>
+        <w:t xml:space="preserve"> </w:t>
+      </w:r>
+      <w:r>
+        <w:rPr>
+          <w:rFonts w:hint="default" w:ascii="Times New Roman" w:hAnsi="Times New Roman" w:cs="Times New Roman"/>
+          <w:sz w:val="24"/>
+          <w:szCs w:val="24"/>
         </w:rPr>
         <w:t>https://github.com/siyaofd/GANSTER</w:t>
       </w:r>
@@ -47661,6 +47656,11 @@
     <w:p>
       <w:pPr>
         <w:pStyle w:val="6"/>
+        <w:rPr>
+          <w:rFonts w:hint="default" w:ascii="Times New Roman" w:hAnsi="Times New Roman" w:cs="Times New Roman"/>
+          <w:sz w:val="24"/>
+          <w:szCs w:val="24"/>
+        </w:rPr>
       </w:pPr>
     </w:p>
     <w:p>
@@ -47677,298 +47677,390 @@
         <w:ind w:left="440" w:right="1355" w:firstLine="0"/>
         <w:jc w:val="left"/>
         <w:rPr>
-          <w:sz w:val="24"/>
-        </w:rPr>
-      </w:pPr>
-      <w:r>
-        <w:rPr>
-          <w:sz w:val="24"/>
+          <w:rFonts w:hint="default" w:ascii="Times New Roman" w:hAnsi="Times New Roman" w:cs="Times New Roman"/>
+          <w:sz w:val="24"/>
+          <w:szCs w:val="24"/>
+        </w:rPr>
+      </w:pPr>
+      <w:r>
+        <w:rPr>
+          <w:rFonts w:hint="default" w:ascii="Times New Roman" w:hAnsi="Times New Roman" w:cs="Times New Roman"/>
+          <w:sz w:val="24"/>
+          <w:szCs w:val="24"/>
         </w:rPr>
         <w:t>GANs</w:t>
       </w:r>
       <w:r>
         <w:rPr>
+          <w:rFonts w:hint="default" w:ascii="Times New Roman" w:hAnsi="Times New Roman" w:cs="Times New Roman"/>
           <w:spacing w:val="-1"/>
           <w:sz w:val="24"/>
-        </w:rPr>
-        <w:t xml:space="preserve"> </w:t>
-      </w:r>
-      <w:r>
-        <w:rPr>
-          <w:sz w:val="24"/>
+          <w:szCs w:val="24"/>
+        </w:rPr>
+        <w:t xml:space="preserve"> </w:t>
+      </w:r>
+      <w:r>
+        <w:rPr>
+          <w:rFonts w:hint="default" w:ascii="Times New Roman" w:hAnsi="Times New Roman" w:cs="Times New Roman"/>
+          <w:sz w:val="24"/>
+          <w:szCs w:val="24"/>
         </w:rPr>
         <w:t>for</w:t>
       </w:r>
       <w:r>
         <w:rPr>
+          <w:rFonts w:hint="default" w:ascii="Times New Roman" w:hAnsi="Times New Roman" w:cs="Times New Roman"/>
           <w:spacing w:val="-2"/>
           <w:sz w:val="24"/>
-        </w:rPr>
-        <w:t xml:space="preserve"> </w:t>
-      </w:r>
-      <w:r>
-        <w:rPr>
-          <w:sz w:val="24"/>
+          <w:szCs w:val="24"/>
+        </w:rPr>
+        <w:t xml:space="preserve"> </w:t>
+      </w:r>
+      <w:r>
+        <w:rPr>
+          <w:rFonts w:hint="default" w:ascii="Times New Roman" w:hAnsi="Times New Roman" w:cs="Times New Roman"/>
+          <w:sz w:val="24"/>
+          <w:szCs w:val="24"/>
         </w:rPr>
         <w:t>Face</w:t>
       </w:r>
       <w:r>
         <w:rPr>
+          <w:rFonts w:hint="default" w:ascii="Times New Roman" w:hAnsi="Times New Roman" w:cs="Times New Roman"/>
           <w:spacing w:val="-4"/>
           <w:sz w:val="24"/>
-        </w:rPr>
-        <w:t xml:space="preserve"> </w:t>
-      </w:r>
-      <w:r>
-        <w:rPr>
-          <w:sz w:val="24"/>
+          <w:szCs w:val="24"/>
+        </w:rPr>
+        <w:t xml:space="preserve"> </w:t>
+      </w:r>
+      <w:r>
+        <w:rPr>
+          <w:rFonts w:hint="default" w:ascii="Times New Roman" w:hAnsi="Times New Roman" w:cs="Times New Roman"/>
+          <w:sz w:val="24"/>
+          <w:szCs w:val="24"/>
         </w:rPr>
         <w:t>Aging</w:t>
       </w:r>
       <w:r>
         <w:rPr>
+          <w:rFonts w:hint="default" w:ascii="Times New Roman" w:hAnsi="Times New Roman" w:cs="Times New Roman"/>
           <w:spacing w:val="-1"/>
           <w:sz w:val="24"/>
-        </w:rPr>
-        <w:t xml:space="preserve"> </w:t>
-      </w:r>
-      <w:r>
-        <w:rPr>
-          <w:sz w:val="24"/>
+          <w:szCs w:val="24"/>
+        </w:rPr>
+        <w:t xml:space="preserve"> </w:t>
+      </w:r>
+      <w:r>
+        <w:rPr>
+          <w:rFonts w:hint="default" w:ascii="Times New Roman" w:hAnsi="Times New Roman" w:cs="Times New Roman"/>
+          <w:sz w:val="24"/>
+          <w:szCs w:val="24"/>
         </w:rPr>
         <w:t>problems</w:t>
       </w:r>
       <w:r>
         <w:rPr>
+          <w:rFonts w:hint="default" w:ascii="Times New Roman" w:hAnsi="Times New Roman" w:cs="Times New Roman"/>
           <w:spacing w:val="-2"/>
           <w:sz w:val="24"/>
-        </w:rPr>
-        <w:t xml:space="preserve"> </w:t>
-      </w:r>
-      <w:r>
-        <w:rPr>
-          <w:sz w:val="24"/>
+          <w:szCs w:val="24"/>
+        </w:rPr>
+        <w:t xml:space="preserve"> </w:t>
+      </w:r>
+      <w:r>
+        <w:rPr>
+          <w:rFonts w:hint="default" w:ascii="Times New Roman" w:hAnsi="Times New Roman" w:cs="Times New Roman"/>
+          <w:sz w:val="24"/>
+          <w:szCs w:val="24"/>
         </w:rPr>
         <w:t>—</w:t>
       </w:r>
       <w:r>
         <w:rPr>
+          <w:rFonts w:hint="default" w:ascii="Times New Roman" w:hAnsi="Times New Roman" w:cs="Times New Roman"/>
           <w:spacing w:val="-2"/>
           <w:sz w:val="24"/>
-        </w:rPr>
-        <w:t xml:space="preserve"> </w:t>
-      </w:r>
-      <w:r>
-        <w:rPr>
-          <w:sz w:val="24"/>
+          <w:szCs w:val="24"/>
+        </w:rPr>
+        <w:t xml:space="preserve"> </w:t>
+      </w:r>
+      <w:r>
+        <w:rPr>
+          <w:rFonts w:hint="default" w:ascii="Times New Roman" w:hAnsi="Times New Roman" w:cs="Times New Roman"/>
+          <w:sz w:val="24"/>
+          <w:szCs w:val="24"/>
         </w:rPr>
         <w:t>What</w:t>
       </w:r>
       <w:r>
         <w:rPr>
+          <w:rFonts w:hint="default" w:ascii="Times New Roman" w:hAnsi="Times New Roman" w:cs="Times New Roman"/>
           <w:spacing w:val="-2"/>
           <w:sz w:val="24"/>
-        </w:rPr>
-        <w:t xml:space="preserve"> </w:t>
-      </w:r>
-      <w:r>
-        <w:rPr>
-          <w:sz w:val="24"/>
+          <w:szCs w:val="24"/>
+        </w:rPr>
+        <w:t xml:space="preserve"> </w:t>
+      </w:r>
+      <w:r>
+        <w:rPr>
+          <w:rFonts w:hint="default" w:ascii="Times New Roman" w:hAnsi="Times New Roman" w:cs="Times New Roman"/>
+          <w:sz w:val="24"/>
+          <w:szCs w:val="24"/>
         </w:rPr>
         <w:t>does</w:t>
       </w:r>
       <w:r>
         <w:rPr>
+          <w:rFonts w:hint="default" w:ascii="Times New Roman" w:hAnsi="Times New Roman" w:cs="Times New Roman"/>
           <w:spacing w:val="-1"/>
           <w:sz w:val="24"/>
-        </w:rPr>
-        <w:t xml:space="preserve"> </w:t>
-      </w:r>
-      <w:r>
-        <w:rPr>
-          <w:sz w:val="24"/>
+          <w:szCs w:val="24"/>
+        </w:rPr>
+        <w:t xml:space="preserve"> </w:t>
+      </w:r>
+      <w:r>
+        <w:rPr>
+          <w:rFonts w:hint="default" w:ascii="Times New Roman" w:hAnsi="Times New Roman" w:cs="Times New Roman"/>
+          <w:sz w:val="24"/>
+          <w:szCs w:val="24"/>
         </w:rPr>
         <w:t>your</w:t>
       </w:r>
       <w:r>
         <w:rPr>
+          <w:rFonts w:hint="default" w:ascii="Times New Roman" w:hAnsi="Times New Roman" w:cs="Times New Roman"/>
           <w:spacing w:val="-4"/>
           <w:sz w:val="24"/>
-        </w:rPr>
-        <w:t xml:space="preserve"> </w:t>
-      </w:r>
-      <w:r>
-        <w:rPr>
-          <w:sz w:val="24"/>
+          <w:szCs w:val="24"/>
+        </w:rPr>
+        <w:t xml:space="preserve"> </w:t>
+      </w:r>
+      <w:r>
+        <w:rPr>
+          <w:rFonts w:hint="default" w:ascii="Times New Roman" w:hAnsi="Times New Roman" w:cs="Times New Roman"/>
+          <w:sz w:val="24"/>
+          <w:szCs w:val="24"/>
         </w:rPr>
         <w:t>face</w:t>
       </w:r>
       <w:r>
         <w:rPr>
+          <w:rFonts w:hint="default" w:ascii="Times New Roman" w:hAnsi="Times New Roman" w:cs="Times New Roman"/>
           <w:spacing w:val="-4"/>
           <w:sz w:val="24"/>
-        </w:rPr>
-        <w:t xml:space="preserve"> </w:t>
-      </w:r>
-      <w:r>
-        <w:rPr>
-          <w:sz w:val="24"/>
+          <w:szCs w:val="24"/>
+        </w:rPr>
+        <w:t xml:space="preserve"> </w:t>
+      </w:r>
+      <w:r>
+        <w:rPr>
+          <w:rFonts w:hint="default" w:ascii="Times New Roman" w:hAnsi="Times New Roman" w:cs="Times New Roman"/>
+          <w:sz w:val="24"/>
+          <w:szCs w:val="24"/>
         </w:rPr>
         <w:t>look</w:t>
       </w:r>
       <w:r>
         <w:rPr>
+          <w:rFonts w:hint="default" w:ascii="Times New Roman" w:hAnsi="Times New Roman" w:cs="Times New Roman"/>
           <w:spacing w:val="-1"/>
           <w:sz w:val="24"/>
-        </w:rPr>
-        <w:t xml:space="preserve"> </w:t>
-      </w:r>
-      <w:r>
-        <w:rPr>
-          <w:sz w:val="24"/>
+          <w:szCs w:val="24"/>
+        </w:rPr>
+        <w:t xml:space="preserve"> </w:t>
+      </w:r>
+      <w:r>
+        <w:rPr>
+          <w:rFonts w:hint="default" w:ascii="Times New Roman" w:hAnsi="Times New Roman" w:cs="Times New Roman"/>
+          <w:sz w:val="24"/>
+          <w:szCs w:val="24"/>
         </w:rPr>
         <w:t>like</w:t>
       </w:r>
       <w:r>
         <w:rPr>
+          <w:rFonts w:hint="default" w:ascii="Times New Roman" w:hAnsi="Times New Roman" w:cs="Times New Roman"/>
           <w:spacing w:val="-2"/>
           <w:sz w:val="24"/>
-        </w:rPr>
-        <w:t xml:space="preserve"> </w:t>
-      </w:r>
-      <w:r>
-        <w:rPr>
-          <w:sz w:val="24"/>
+          <w:szCs w:val="24"/>
+        </w:rPr>
+        <w:t xml:space="preserve"> </w:t>
+      </w:r>
+      <w:r>
+        <w:rPr>
+          <w:rFonts w:hint="default" w:ascii="Times New Roman" w:hAnsi="Times New Roman" w:cs="Times New Roman"/>
+          <w:sz w:val="24"/>
+          <w:szCs w:val="24"/>
         </w:rPr>
         <w:t>in</w:t>
       </w:r>
       <w:r>
         <w:rPr>
+          <w:rFonts w:hint="default" w:ascii="Times New Roman" w:hAnsi="Times New Roman" w:cs="Times New Roman"/>
           <w:spacing w:val="-2"/>
           <w:sz w:val="24"/>
-        </w:rPr>
-        <w:t xml:space="preserve"> </w:t>
-      </w:r>
-      <w:r>
-        <w:rPr>
-          <w:sz w:val="24"/>
+          <w:szCs w:val="24"/>
+        </w:rPr>
+        <w:t xml:space="preserve"> </w:t>
+      </w:r>
+      <w:r>
+        <w:rPr>
+          <w:rFonts w:hint="default" w:ascii="Times New Roman" w:hAnsi="Times New Roman" w:cs="Times New Roman"/>
+          <w:sz w:val="24"/>
+          <w:szCs w:val="24"/>
         </w:rPr>
         <w:t>the</w:t>
       </w:r>
       <w:r>
         <w:rPr>
+          <w:rFonts w:hint="default" w:ascii="Times New Roman" w:hAnsi="Times New Roman" w:cs="Times New Roman"/>
           <w:spacing w:val="-2"/>
           <w:sz w:val="24"/>
-        </w:rPr>
-        <w:t xml:space="preserve"> </w:t>
-      </w:r>
-      <w:r>
-        <w:rPr>
-          <w:sz w:val="24"/>
+          <w:szCs w:val="24"/>
+        </w:rPr>
+        <w:t xml:space="preserve"> </w:t>
+      </w:r>
+      <w:r>
+        <w:rPr>
+          <w:rFonts w:hint="default" w:ascii="Times New Roman" w:hAnsi="Times New Roman" w:cs="Times New Roman"/>
+          <w:sz w:val="24"/>
+          <w:szCs w:val="24"/>
         </w:rPr>
         <w:t>next</w:t>
       </w:r>
       <w:r>
         <w:rPr>
+          <w:rFonts w:hint="default" w:ascii="Times New Roman" w:hAnsi="Times New Roman" w:cs="Times New Roman"/>
           <w:spacing w:val="2"/>
           <w:sz w:val="24"/>
-        </w:rPr>
-        <w:t xml:space="preserve"> </w:t>
-      </w:r>
-      <w:r>
-        <w:rPr>
-          <w:sz w:val="24"/>
+          <w:szCs w:val="24"/>
+        </w:rPr>
+        <w:t xml:space="preserve"> </w:t>
+      </w:r>
+      <w:r>
+        <w:rPr>
+          <w:rFonts w:hint="default" w:ascii="Times New Roman" w:hAnsi="Times New Roman" w:cs="Times New Roman"/>
+          <w:sz w:val="24"/>
+          <w:szCs w:val="24"/>
         </w:rPr>
         <w:t>few</w:t>
       </w:r>
       <w:r>
         <w:rPr>
+          <w:rFonts w:hint="default" w:ascii="Times New Roman" w:hAnsi="Times New Roman" w:cs="Times New Roman"/>
           <w:spacing w:val="-57"/>
           <w:sz w:val="24"/>
-        </w:rPr>
-        <w:t xml:space="preserve"> </w:t>
-      </w:r>
-      <w:r>
-        <w:rPr>
-          <w:sz w:val="24"/>
+          <w:szCs w:val="24"/>
+        </w:rPr>
+        <w:t xml:space="preserve"> </w:t>
+      </w:r>
+      <w:r>
+        <w:rPr>
+          <w:rFonts w:hint="default" w:ascii="Times New Roman" w:hAnsi="Times New Roman" w:cs="Times New Roman"/>
+          <w:sz w:val="24"/>
+          <w:szCs w:val="24"/>
         </w:rPr>
         <w:t>years?</w:t>
       </w:r>
       <w:r>
         <w:rPr>
+          <w:rFonts w:hint="default" w:ascii="Times New Roman" w:hAnsi="Times New Roman" w:cs="Times New Roman"/>
           <w:spacing w:val="1"/>
           <w:sz w:val="24"/>
-        </w:rPr>
-        <w:t xml:space="preserve"> </w:t>
-      </w:r>
-      <w:r>
-        <w:rPr>
-          <w:sz w:val="24"/>
+          <w:szCs w:val="24"/>
+        </w:rPr>
+        <w:t xml:space="preserve"> </w:t>
+      </w:r>
+      <w:r>
+        <w:rPr>
+          <w:rFonts w:hint="default" w:ascii="Times New Roman" w:hAnsi="Times New Roman" w:cs="Times New Roman"/>
+          <w:sz w:val="24"/>
+          <w:szCs w:val="24"/>
         </w:rPr>
         <w:t>Neurons</w:t>
       </w:r>
       <w:r>
         <w:rPr>
+          <w:rFonts w:hint="default" w:ascii="Times New Roman" w:hAnsi="Times New Roman" w:cs="Times New Roman"/>
           <w:spacing w:val="-1"/>
           <w:sz w:val="24"/>
-        </w:rPr>
-        <w:t xml:space="preserve"> </w:t>
-      </w:r>
-      <w:r>
-        <w:rPr>
-          <w:sz w:val="24"/>
+          <w:szCs w:val="24"/>
+        </w:rPr>
+        <w:t xml:space="preserve"> </w:t>
+      </w:r>
+      <w:r>
+        <w:rPr>
+          <w:rFonts w:hint="default" w:ascii="Times New Roman" w:hAnsi="Times New Roman" w:cs="Times New Roman"/>
+          <w:sz w:val="24"/>
+          <w:szCs w:val="24"/>
         </w:rPr>
         <w:t>AI</w:t>
       </w:r>
       <w:r>
         <w:rPr>
+          <w:rFonts w:hint="default" w:ascii="Times New Roman" w:hAnsi="Times New Roman" w:cs="Times New Roman"/>
           <w:spacing w:val="-2"/>
           <w:sz w:val="24"/>
-        </w:rPr>
-        <w:t xml:space="preserve"> </w:t>
-      </w:r>
-      <w:r>
-        <w:rPr>
-          <w:sz w:val="24"/>
+          <w:szCs w:val="24"/>
+        </w:rPr>
+        <w:t xml:space="preserve"> </w:t>
+      </w:r>
+      <w:r>
+        <w:rPr>
+          <w:rFonts w:hint="default" w:ascii="Times New Roman" w:hAnsi="Times New Roman" w:cs="Times New Roman"/>
+          <w:sz w:val="24"/>
+          <w:szCs w:val="24"/>
         </w:rPr>
         <w:t>Feb</w:t>
       </w:r>
       <w:r>
         <w:rPr>
+          <w:rFonts w:hint="default" w:ascii="Times New Roman" w:hAnsi="Times New Roman" w:cs="Times New Roman"/>
           <w:spacing w:val="-1"/>
           <w:sz w:val="24"/>
-        </w:rPr>
-        <w:t xml:space="preserve"> </w:t>
-      </w:r>
-      <w:r>
-        <w:rPr>
-          <w:sz w:val="24"/>
+          <w:szCs w:val="24"/>
+        </w:rPr>
+        <w:t xml:space="preserve"> </w:t>
+      </w:r>
+      <w:r>
+        <w:rPr>
+          <w:rFonts w:hint="default" w:ascii="Times New Roman" w:hAnsi="Times New Roman" w:cs="Times New Roman"/>
+          <w:sz w:val="24"/>
+          <w:szCs w:val="24"/>
         </w:rPr>
         <w:t>9,</w:t>
       </w:r>
       <w:r>
         <w:rPr>
+          <w:rFonts w:hint="default" w:ascii="Times New Roman" w:hAnsi="Times New Roman" w:cs="Times New Roman"/>
           <w:spacing w:val="-1"/>
           <w:sz w:val="24"/>
-        </w:rPr>
-        <w:t xml:space="preserve"> </w:t>
-      </w:r>
-      <w:r>
-        <w:rPr>
-          <w:sz w:val="24"/>
+          <w:szCs w:val="24"/>
+        </w:rPr>
+        <w:t xml:space="preserve"> </w:t>
+      </w:r>
+      <w:r>
+        <w:rPr>
+          <w:rFonts w:hint="default" w:ascii="Times New Roman" w:hAnsi="Times New Roman" w:cs="Times New Roman"/>
+          <w:sz w:val="24"/>
+          <w:szCs w:val="24"/>
         </w:rPr>
         <w:t>2021</w:t>
       </w:r>
       <w:r>
         <w:rPr>
+          <w:rFonts w:hint="default" w:ascii="Times New Roman" w:hAnsi="Times New Roman" w:cs="Times New Roman"/>
           <w:spacing w:val="-2"/>
           <w:sz w:val="24"/>
-        </w:rPr>
-        <w:t xml:space="preserve"> </w:t>
-      </w:r>
-      <w:r>
-        <w:rPr>
-          <w:sz w:val="24"/>
+          <w:szCs w:val="24"/>
+        </w:rPr>
+        <w:t xml:space="preserve"> </w:t>
+      </w:r>
+      <w:r>
+        <w:rPr>
+          <w:rFonts w:hint="default" w:ascii="Times New Roman" w:hAnsi="Times New Roman" w:cs="Times New Roman"/>
+          <w:sz w:val="24"/>
+          <w:szCs w:val="24"/>
         </w:rPr>
         <w:t>https://neurondai.medium.com/</w:t>
       </w:r>
@@ -47976,6 +48068,11 @@
     <w:p>
       <w:pPr>
         <w:pStyle w:val="6"/>
+        <w:rPr>
+          <w:rFonts w:hint="default" w:ascii="Times New Roman" w:hAnsi="Times New Roman" w:cs="Times New Roman"/>
+          <w:sz w:val="24"/>
+          <w:szCs w:val="24"/>
+        </w:rPr>
       </w:pPr>
     </w:p>
     <w:p>
@@ -47992,170 +48089,220 @@
         <w:ind w:left="440" w:right="1053" w:firstLine="0"/>
         <w:jc w:val="left"/>
         <w:rPr>
-          <w:rFonts w:ascii="Arial MT"/>
-          <w:sz w:val="24"/>
-        </w:rPr>
-      </w:pPr>
-      <w:r>
-        <w:rPr>
-          <w:sz w:val="24"/>
+          <w:rFonts w:hint="default" w:ascii="Times New Roman" w:hAnsi="Times New Roman" w:cs="Times New Roman"/>
+          <w:sz w:val="24"/>
+          <w:szCs w:val="24"/>
+        </w:rPr>
+      </w:pPr>
+      <w:r>
+        <w:rPr>
+          <w:rFonts w:hint="default" w:ascii="Times New Roman" w:hAnsi="Times New Roman" w:cs="Times New Roman"/>
+          <w:sz w:val="24"/>
+          <w:szCs w:val="24"/>
         </w:rPr>
         <w:t>A</w:t>
       </w:r>
       <w:r>
         <w:rPr>
+          <w:rFonts w:hint="default" w:ascii="Times New Roman" w:hAnsi="Times New Roman" w:cs="Times New Roman"/>
           <w:spacing w:val="-1"/>
           <w:sz w:val="24"/>
-        </w:rPr>
-        <w:t xml:space="preserve"> </w:t>
-      </w:r>
-      <w:r>
-        <w:rPr>
-          <w:sz w:val="24"/>
+          <w:szCs w:val="24"/>
+        </w:rPr>
+        <w:t xml:space="preserve"> </w:t>
+      </w:r>
+      <w:r>
+        <w:rPr>
+          <w:rFonts w:hint="default" w:ascii="Times New Roman" w:hAnsi="Times New Roman" w:cs="Times New Roman"/>
+          <w:sz w:val="24"/>
+          <w:szCs w:val="24"/>
         </w:rPr>
         <w:t>Gentle</w:t>
       </w:r>
       <w:r>
         <w:rPr>
+          <w:rFonts w:hint="default" w:ascii="Times New Roman" w:hAnsi="Times New Roman" w:cs="Times New Roman"/>
           <w:spacing w:val="1"/>
           <w:sz w:val="24"/>
-        </w:rPr>
-        <w:t xml:space="preserve"> </w:t>
-      </w:r>
-      <w:r>
-        <w:rPr>
-          <w:sz w:val="24"/>
+          <w:szCs w:val="24"/>
+        </w:rPr>
+        <w:t xml:space="preserve"> </w:t>
+      </w:r>
+      <w:r>
+        <w:rPr>
+          <w:rFonts w:hint="default" w:ascii="Times New Roman" w:hAnsi="Times New Roman" w:cs="Times New Roman"/>
+          <w:sz w:val="24"/>
+          <w:szCs w:val="24"/>
         </w:rPr>
         <w:t>Introduction</w:t>
       </w:r>
       <w:r>
         <w:rPr>
+          <w:rFonts w:hint="default" w:ascii="Times New Roman" w:hAnsi="Times New Roman" w:cs="Times New Roman"/>
           <w:spacing w:val="-3"/>
           <w:sz w:val="24"/>
-        </w:rPr>
-        <w:t xml:space="preserve"> </w:t>
-      </w:r>
-      <w:r>
-        <w:rPr>
-          <w:sz w:val="24"/>
+          <w:szCs w:val="24"/>
+        </w:rPr>
+        <w:t xml:space="preserve"> </w:t>
+      </w:r>
+      <w:r>
+        <w:rPr>
+          <w:rFonts w:hint="default" w:ascii="Times New Roman" w:hAnsi="Times New Roman" w:cs="Times New Roman"/>
+          <w:sz w:val="24"/>
+          <w:szCs w:val="24"/>
         </w:rPr>
         <w:t>to</w:t>
       </w:r>
       <w:r>
         <w:rPr>
+          <w:rFonts w:hint="default" w:ascii="Times New Roman" w:hAnsi="Times New Roman" w:cs="Times New Roman"/>
           <w:spacing w:val="-2"/>
           <w:sz w:val="24"/>
-        </w:rPr>
-        <w:t xml:space="preserve"> </w:t>
-      </w:r>
-      <w:r>
-        <w:rPr>
-          <w:sz w:val="24"/>
+          <w:szCs w:val="24"/>
+        </w:rPr>
+        <w:t xml:space="preserve"> </w:t>
+      </w:r>
+      <w:r>
+        <w:rPr>
+          <w:rFonts w:hint="default" w:ascii="Times New Roman" w:hAnsi="Times New Roman" w:cs="Times New Roman"/>
+          <w:sz w:val="24"/>
+          <w:szCs w:val="24"/>
         </w:rPr>
         <w:t>CycleGAN</w:t>
       </w:r>
       <w:r>
         <w:rPr>
+          <w:rFonts w:hint="default" w:ascii="Times New Roman" w:hAnsi="Times New Roman" w:cs="Times New Roman"/>
           <w:spacing w:val="-5"/>
           <w:sz w:val="24"/>
-        </w:rPr>
-        <w:t xml:space="preserve"> </w:t>
-      </w:r>
-      <w:r>
-        <w:rPr>
-          <w:sz w:val="24"/>
+          <w:szCs w:val="24"/>
+        </w:rPr>
+        <w:t xml:space="preserve"> </w:t>
+      </w:r>
+      <w:r>
+        <w:rPr>
+          <w:rFonts w:hint="default" w:ascii="Times New Roman" w:hAnsi="Times New Roman" w:cs="Times New Roman"/>
+          <w:sz w:val="24"/>
+          <w:szCs w:val="24"/>
         </w:rPr>
         <w:t>for Image</w:t>
       </w:r>
       <w:r>
         <w:rPr>
+          <w:rFonts w:hint="default" w:ascii="Times New Roman" w:hAnsi="Times New Roman" w:cs="Times New Roman"/>
           <w:spacing w:val="-4"/>
           <w:sz w:val="24"/>
-        </w:rPr>
-        <w:t xml:space="preserve"> </w:t>
-      </w:r>
-      <w:r>
-        <w:rPr>
-          <w:sz w:val="24"/>
+          <w:szCs w:val="24"/>
+        </w:rPr>
+        <w:t xml:space="preserve"> </w:t>
+      </w:r>
+      <w:r>
+        <w:rPr>
+          <w:rFonts w:hint="default" w:ascii="Times New Roman" w:hAnsi="Times New Roman" w:cs="Times New Roman"/>
+          <w:sz w:val="24"/>
+          <w:szCs w:val="24"/>
         </w:rPr>
         <w:t>Translation</w:t>
       </w:r>
       <w:r>
         <w:rPr>
+          <w:rFonts w:hint="default" w:ascii="Times New Roman" w:hAnsi="Times New Roman" w:cs="Times New Roman"/>
           <w:spacing w:val="56"/>
           <w:sz w:val="24"/>
-        </w:rPr>
-        <w:t xml:space="preserve"> </w:t>
-      </w:r>
-      <w:r>
-        <w:rPr>
-          <w:sz w:val="24"/>
+          <w:szCs w:val="24"/>
+        </w:rPr>
+        <w:t xml:space="preserve"> </w:t>
+      </w:r>
+      <w:r>
+        <w:rPr>
+          <w:rFonts w:hint="default" w:ascii="Times New Roman" w:hAnsi="Times New Roman" w:cs="Times New Roman"/>
+          <w:sz w:val="24"/>
+          <w:szCs w:val="24"/>
         </w:rPr>
         <w:t>Jason</w:t>
       </w:r>
       <w:r>
         <w:rPr>
+          <w:rFonts w:hint="default" w:ascii="Times New Roman" w:hAnsi="Times New Roman" w:cs="Times New Roman"/>
           <w:spacing w:val="-2"/>
           <w:sz w:val="24"/>
-        </w:rPr>
-        <w:t xml:space="preserve"> </w:t>
-      </w:r>
-      <w:r>
-        <w:rPr>
-          <w:sz w:val="24"/>
+          <w:szCs w:val="24"/>
+        </w:rPr>
+        <w:t xml:space="preserve"> </w:t>
+      </w:r>
+      <w:r>
+        <w:rPr>
+          <w:rFonts w:hint="default" w:ascii="Times New Roman" w:hAnsi="Times New Roman" w:cs="Times New Roman"/>
+          <w:sz w:val="24"/>
+          <w:szCs w:val="24"/>
         </w:rPr>
         <w:t>Brownlee,</w:t>
       </w:r>
       <w:r>
         <w:rPr>
+          <w:rFonts w:hint="default" w:ascii="Times New Roman" w:hAnsi="Times New Roman" w:cs="Times New Roman"/>
           <w:spacing w:val="-4"/>
           <w:sz w:val="24"/>
-        </w:rPr>
-        <w:t xml:space="preserve"> </w:t>
-      </w:r>
-      <w:r>
-        <w:rPr>
-          <w:sz w:val="24"/>
+          <w:szCs w:val="24"/>
+        </w:rPr>
+        <w:t xml:space="preserve"> </w:t>
+      </w:r>
+      <w:r>
+        <w:rPr>
+          <w:rFonts w:hint="default" w:ascii="Times New Roman" w:hAnsi="Times New Roman" w:cs="Times New Roman"/>
+          <w:sz w:val="24"/>
+          <w:szCs w:val="24"/>
         </w:rPr>
         <w:t>August</w:t>
       </w:r>
       <w:r>
         <w:rPr>
+          <w:rFonts w:hint="default" w:ascii="Times New Roman" w:hAnsi="Times New Roman" w:cs="Times New Roman"/>
           <w:spacing w:val="-57"/>
           <w:sz w:val="24"/>
-        </w:rPr>
-        <w:t xml:space="preserve"> </w:t>
-      </w:r>
-      <w:r>
-        <w:rPr>
-          <w:sz w:val="24"/>
+          <w:szCs w:val="24"/>
+        </w:rPr>
+        <w:t xml:space="preserve"> </w:t>
+      </w:r>
+      <w:r>
+        <w:rPr>
+          <w:rFonts w:hint="default" w:ascii="Times New Roman" w:hAnsi="Times New Roman" w:cs="Times New Roman"/>
+          <w:sz w:val="24"/>
+          <w:szCs w:val="24"/>
         </w:rPr>
         <w:t>5,</w:t>
       </w:r>
       <w:r>
         <w:rPr>
+          <w:rFonts w:hint="default" w:ascii="Times New Roman" w:hAnsi="Times New Roman" w:cs="Times New Roman"/>
           <w:spacing w:val="-2"/>
           <w:sz w:val="24"/>
-        </w:rPr>
-        <w:t xml:space="preserve"> </w:t>
-      </w:r>
-      <w:r>
-        <w:rPr>
-          <w:sz w:val="24"/>
+          <w:szCs w:val="24"/>
+        </w:rPr>
+        <w:t xml:space="preserve"> </w:t>
+      </w:r>
+      <w:r>
+        <w:rPr>
+          <w:rFonts w:hint="default" w:ascii="Times New Roman" w:hAnsi="Times New Roman" w:cs="Times New Roman"/>
+          <w:sz w:val="24"/>
+          <w:szCs w:val="24"/>
         </w:rPr>
         <w:t>2019,</w:t>
       </w:r>
       <w:r>
         <w:rPr>
+          <w:rFonts w:hint="default" w:ascii="Times New Roman" w:hAnsi="Times New Roman" w:cs="Times New Roman"/>
           <w:spacing w:val="1"/>
           <w:sz w:val="24"/>
-        </w:rPr>
-        <w:t xml:space="preserve"> </w:t>
-      </w:r>
-      <w:r>
-        <w:rPr>
-          <w:rFonts w:ascii="Arial MT"/>
-          <w:sz w:val="24"/>
+          <w:szCs w:val="24"/>
+        </w:rPr>
+        <w:t xml:space="preserve"> </w:t>
+      </w:r>
+      <w:r>
+        <w:rPr>
+          <w:rFonts w:hint="default" w:ascii="Times New Roman" w:hAnsi="Times New Roman" w:cs="Times New Roman"/>
+          <w:sz w:val="24"/>
+          <w:szCs w:val="24"/>
         </w:rPr>
         <w:t>https://machinelearningmastery.com/what-is-cyclegan/</w:t>
       </w:r>
@@ -48165,7 +48312,9 @@
         <w:pStyle w:val="6"/>
         <w:spacing w:before="1"/>
         <w:rPr>
-          <w:rFonts w:ascii="Arial MT"/>
+          <w:rFonts w:hint="default" w:ascii="Times New Roman" w:hAnsi="Times New Roman" w:cs="Times New Roman"/>
+          <w:sz w:val="24"/>
+          <w:szCs w:val="24"/>
         </w:rPr>
       </w:pPr>
     </w:p>
@@ -48183,285 +48332,373 @@
         <w:ind w:left="440" w:right="949" w:firstLine="0"/>
         <w:jc w:val="left"/>
         <w:rPr>
-          <w:sz w:val="24"/>
-        </w:rPr>
-      </w:pPr>
-      <w:r>
-        <w:rPr>
-          <w:sz w:val="24"/>
+          <w:rFonts w:hint="default" w:ascii="Times New Roman" w:hAnsi="Times New Roman" w:cs="Times New Roman"/>
+          <w:sz w:val="24"/>
+          <w:szCs w:val="24"/>
+        </w:rPr>
+      </w:pPr>
+      <w:r>
+        <w:rPr>
+          <w:rFonts w:hint="default" w:ascii="Times New Roman" w:hAnsi="Times New Roman" w:cs="Times New Roman"/>
+          <w:sz w:val="24"/>
+          <w:szCs w:val="24"/>
         </w:rPr>
         <w:t>A. Lanitis, C. J. Taylor, and C. J. Taylor, T. F. Cootes. 2002. Toward Automatic</w:t>
       </w:r>
       <w:r>
         <w:rPr>
+          <w:rFonts w:hint="default" w:ascii="Times New Roman" w:hAnsi="Times New Roman" w:cs="Times New Roman"/>
           <w:spacing w:val="1"/>
           <w:sz w:val="24"/>
-        </w:rPr>
-        <w:t xml:space="preserve"> </w:t>
-      </w:r>
-      <w:r>
-        <w:rPr>
-          <w:sz w:val="24"/>
+          <w:szCs w:val="24"/>
+        </w:rPr>
+        <w:t xml:space="preserve"> </w:t>
+      </w:r>
+      <w:r>
+        <w:rPr>
+          <w:rFonts w:hint="default" w:ascii="Times New Roman" w:hAnsi="Times New Roman" w:cs="Times New Roman"/>
+          <w:sz w:val="24"/>
+          <w:szCs w:val="24"/>
         </w:rPr>
         <w:t>Simulation</w:t>
       </w:r>
       <w:r>
         <w:rPr>
+          <w:rFonts w:hint="default" w:ascii="Times New Roman" w:hAnsi="Times New Roman" w:cs="Times New Roman"/>
           <w:spacing w:val="-4"/>
           <w:sz w:val="24"/>
-        </w:rPr>
-        <w:t xml:space="preserve"> </w:t>
-      </w:r>
-      <w:r>
-        <w:rPr>
-          <w:sz w:val="24"/>
+          <w:szCs w:val="24"/>
+        </w:rPr>
+        <w:t xml:space="preserve"> </w:t>
+      </w:r>
+      <w:r>
+        <w:rPr>
+          <w:rFonts w:hint="default" w:ascii="Times New Roman" w:hAnsi="Times New Roman" w:cs="Times New Roman"/>
+          <w:sz w:val="24"/>
+          <w:szCs w:val="24"/>
         </w:rPr>
         <w:t>of</w:t>
       </w:r>
       <w:r>
         <w:rPr>
+          <w:rFonts w:hint="default" w:ascii="Times New Roman" w:hAnsi="Times New Roman" w:cs="Times New Roman"/>
           <w:spacing w:val="-3"/>
           <w:sz w:val="24"/>
-        </w:rPr>
-        <w:t xml:space="preserve"> </w:t>
-      </w:r>
-      <w:r>
-        <w:rPr>
-          <w:sz w:val="24"/>
+          <w:szCs w:val="24"/>
+        </w:rPr>
+        <w:t xml:space="preserve"> </w:t>
+      </w:r>
+      <w:r>
+        <w:rPr>
+          <w:rFonts w:hint="default" w:ascii="Times New Roman" w:hAnsi="Times New Roman" w:cs="Times New Roman"/>
+          <w:sz w:val="24"/>
+          <w:szCs w:val="24"/>
         </w:rPr>
         <w:t>Aging</w:t>
       </w:r>
       <w:r>
         <w:rPr>
+          <w:rFonts w:hint="default" w:ascii="Times New Roman" w:hAnsi="Times New Roman" w:cs="Times New Roman"/>
           <w:spacing w:val="-3"/>
           <w:sz w:val="24"/>
-        </w:rPr>
-        <w:t xml:space="preserve"> </w:t>
-      </w:r>
-      <w:r>
-        <w:rPr>
-          <w:sz w:val="24"/>
+          <w:szCs w:val="24"/>
+        </w:rPr>
+        <w:t xml:space="preserve"> </w:t>
+      </w:r>
+      <w:r>
+        <w:rPr>
+          <w:rFonts w:hint="default" w:ascii="Times New Roman" w:hAnsi="Times New Roman" w:cs="Times New Roman"/>
+          <w:sz w:val="24"/>
+          <w:szCs w:val="24"/>
         </w:rPr>
         <w:t>Effects</w:t>
       </w:r>
       <w:r>
         <w:rPr>
+          <w:rFonts w:hint="default" w:ascii="Times New Roman" w:hAnsi="Times New Roman" w:cs="Times New Roman"/>
           <w:spacing w:val="-3"/>
           <w:sz w:val="24"/>
-        </w:rPr>
-        <w:t xml:space="preserve"> </w:t>
-      </w:r>
-      <w:r>
-        <w:rPr>
-          <w:sz w:val="24"/>
+          <w:szCs w:val="24"/>
+        </w:rPr>
+        <w:t xml:space="preserve"> </w:t>
+      </w:r>
+      <w:r>
+        <w:rPr>
+          <w:rFonts w:hint="default" w:ascii="Times New Roman" w:hAnsi="Times New Roman" w:cs="Times New Roman"/>
+          <w:sz w:val="24"/>
+          <w:szCs w:val="24"/>
         </w:rPr>
         <w:t>on</w:t>
       </w:r>
       <w:r>
         <w:rPr>
+          <w:rFonts w:hint="default" w:ascii="Times New Roman" w:hAnsi="Times New Roman" w:cs="Times New Roman"/>
           <w:spacing w:val="-3"/>
           <w:sz w:val="24"/>
-        </w:rPr>
-        <w:t xml:space="preserve"> </w:t>
-      </w:r>
-      <w:r>
-        <w:rPr>
-          <w:sz w:val="24"/>
+          <w:szCs w:val="24"/>
+        </w:rPr>
+        <w:t xml:space="preserve"> </w:t>
+      </w:r>
+      <w:r>
+        <w:rPr>
+          <w:rFonts w:hint="default" w:ascii="Times New Roman" w:hAnsi="Times New Roman" w:cs="Times New Roman"/>
+          <w:sz w:val="24"/>
+          <w:szCs w:val="24"/>
         </w:rPr>
         <w:t>Face</w:t>
       </w:r>
       <w:r>
         <w:rPr>
+          <w:rFonts w:hint="default" w:ascii="Times New Roman" w:hAnsi="Times New Roman" w:cs="Times New Roman"/>
           <w:spacing w:val="-3"/>
           <w:sz w:val="24"/>
-        </w:rPr>
-        <w:t xml:space="preserve"> </w:t>
-      </w:r>
-      <w:r>
-        <w:rPr>
-          <w:sz w:val="24"/>
+          <w:szCs w:val="24"/>
+        </w:rPr>
+        <w:t xml:space="preserve"> </w:t>
+      </w:r>
+      <w:r>
+        <w:rPr>
+          <w:rFonts w:hint="default" w:ascii="Times New Roman" w:hAnsi="Times New Roman" w:cs="Times New Roman"/>
+          <w:sz w:val="24"/>
+          <w:szCs w:val="24"/>
         </w:rPr>
         <w:t>Images. IEEE</w:t>
       </w:r>
       <w:r>
         <w:rPr>
+          <w:rFonts w:hint="default" w:ascii="Times New Roman" w:hAnsi="Times New Roman" w:cs="Times New Roman"/>
           <w:spacing w:val="-3"/>
           <w:sz w:val="24"/>
-        </w:rPr>
-        <w:t xml:space="preserve"> </w:t>
-      </w:r>
-      <w:r>
-        <w:rPr>
-          <w:sz w:val="24"/>
+          <w:szCs w:val="24"/>
+        </w:rPr>
+        <w:t xml:space="preserve"> </w:t>
+      </w:r>
+      <w:r>
+        <w:rPr>
+          <w:rFonts w:hint="default" w:ascii="Times New Roman" w:hAnsi="Times New Roman" w:cs="Times New Roman"/>
+          <w:sz w:val="24"/>
+          <w:szCs w:val="24"/>
         </w:rPr>
         <w:t>Trans.</w:t>
       </w:r>
       <w:r>
         <w:rPr>
+          <w:rFonts w:hint="default" w:ascii="Times New Roman" w:hAnsi="Times New Roman" w:cs="Times New Roman"/>
           <w:spacing w:val="-3"/>
           <w:sz w:val="24"/>
-        </w:rPr>
-        <w:t xml:space="preserve"> </w:t>
-      </w:r>
-      <w:r>
-        <w:rPr>
-          <w:sz w:val="24"/>
+          <w:szCs w:val="24"/>
+        </w:rPr>
+        <w:t xml:space="preserve"> </w:t>
+      </w:r>
+      <w:r>
+        <w:rPr>
+          <w:rFonts w:hint="default" w:ascii="Times New Roman" w:hAnsi="Times New Roman" w:cs="Times New Roman"/>
+          <w:sz w:val="24"/>
+          <w:szCs w:val="24"/>
         </w:rPr>
         <w:t>Pattern</w:t>
       </w:r>
       <w:r>
         <w:rPr>
+          <w:rFonts w:hint="default" w:ascii="Times New Roman" w:hAnsi="Times New Roman" w:cs="Times New Roman"/>
           <w:spacing w:val="-3"/>
           <w:sz w:val="24"/>
-        </w:rPr>
-        <w:t xml:space="preserve"> </w:t>
-      </w:r>
-      <w:r>
-        <w:rPr>
-          <w:sz w:val="24"/>
+          <w:szCs w:val="24"/>
+        </w:rPr>
+        <w:t xml:space="preserve"> </w:t>
+      </w:r>
+      <w:r>
+        <w:rPr>
+          <w:rFonts w:hint="default" w:ascii="Times New Roman" w:hAnsi="Times New Roman" w:cs="Times New Roman"/>
+          <w:sz w:val="24"/>
+          <w:szCs w:val="24"/>
         </w:rPr>
         <w:t>Anal.</w:t>
       </w:r>
       <w:r>
         <w:rPr>
+          <w:rFonts w:hint="default" w:ascii="Times New Roman" w:hAnsi="Times New Roman" w:cs="Times New Roman"/>
           <w:spacing w:val="-3"/>
           <w:sz w:val="24"/>
-        </w:rPr>
-        <w:t xml:space="preserve"> </w:t>
-      </w:r>
-      <w:r>
-        <w:rPr>
-          <w:sz w:val="24"/>
+          <w:szCs w:val="24"/>
+        </w:rPr>
+        <w:t xml:space="preserve"> </w:t>
+      </w:r>
+      <w:r>
+        <w:rPr>
+          <w:rFonts w:hint="default" w:ascii="Times New Roman" w:hAnsi="Times New Roman" w:cs="Times New Roman"/>
+          <w:sz w:val="24"/>
+          <w:szCs w:val="24"/>
         </w:rPr>
         <w:t>Mach. Intell.</w:t>
       </w:r>
       <w:r>
         <w:rPr>
+          <w:rFonts w:hint="default" w:ascii="Times New Roman" w:hAnsi="Times New Roman" w:cs="Times New Roman"/>
           <w:spacing w:val="-3"/>
           <w:sz w:val="24"/>
-        </w:rPr>
-        <w:t xml:space="preserve"> </w:t>
-      </w:r>
-      <w:r>
-        <w:rPr>
-          <w:sz w:val="24"/>
+          <w:szCs w:val="24"/>
+        </w:rPr>
+        <w:t xml:space="preserve"> </w:t>
+      </w:r>
+      <w:r>
+        <w:rPr>
+          <w:rFonts w:hint="default" w:ascii="Times New Roman" w:hAnsi="Times New Roman" w:cs="Times New Roman"/>
+          <w:sz w:val="24"/>
+          <w:szCs w:val="24"/>
         </w:rPr>
         <w:t>24,</w:t>
       </w:r>
       <w:r>
         <w:rPr>
+          <w:rFonts w:hint="default" w:ascii="Times New Roman" w:hAnsi="Times New Roman" w:cs="Times New Roman"/>
           <w:spacing w:val="-57"/>
           <w:sz w:val="24"/>
-        </w:rPr>
-        <w:t xml:space="preserve"> </w:t>
-      </w:r>
-      <w:r>
-        <w:rPr>
-          <w:sz w:val="24"/>
+          <w:szCs w:val="24"/>
+        </w:rPr>
+        <w:t xml:space="preserve"> </w:t>
+      </w:r>
+      <w:r>
+        <w:rPr>
+          <w:rFonts w:hint="default" w:ascii="Times New Roman" w:hAnsi="Times New Roman" w:cs="Times New Roman"/>
+          <w:sz w:val="24"/>
+          <w:szCs w:val="24"/>
         </w:rPr>
         <w:t>4 (April 2002), 442-455. Jinli Suo, Song-Chun Zhu, Shiguang Shan, and Xilin Chen.</w:t>
       </w:r>
       <w:r>
         <w:rPr>
+          <w:rFonts w:hint="default" w:ascii="Times New Roman" w:hAnsi="Times New Roman" w:cs="Times New Roman"/>
           <w:spacing w:val="1"/>
           <w:sz w:val="24"/>
-        </w:rPr>
-        <w:t xml:space="preserve"> </w:t>
-      </w:r>
-      <w:r>
-        <w:rPr>
-          <w:sz w:val="24"/>
+          <w:szCs w:val="24"/>
+        </w:rPr>
+        <w:t xml:space="preserve"> </w:t>
+      </w:r>
+      <w:r>
+        <w:rPr>
+          <w:rFonts w:hint="default" w:ascii="Times New Roman" w:hAnsi="Times New Roman" w:cs="Times New Roman"/>
+          <w:sz w:val="24"/>
+          <w:szCs w:val="24"/>
         </w:rPr>
         <w:t>2010. A Compositional and Dynamic Model for Face Aging. IEEE Trans. Pattern Anal.</w:t>
       </w:r>
       <w:r>
         <w:rPr>
+          <w:rFonts w:hint="default" w:ascii="Times New Roman" w:hAnsi="Times New Roman" w:cs="Times New Roman"/>
           <w:spacing w:val="1"/>
           <w:sz w:val="24"/>
-        </w:rPr>
-        <w:t xml:space="preserve"> </w:t>
-      </w:r>
-      <w:r>
-        <w:rPr>
-          <w:sz w:val="24"/>
+          <w:szCs w:val="24"/>
+        </w:rPr>
+        <w:t xml:space="preserve"> </w:t>
+      </w:r>
+      <w:r>
+        <w:rPr>
+          <w:rFonts w:hint="default" w:ascii="Times New Roman" w:hAnsi="Times New Roman" w:cs="Times New Roman"/>
+          <w:sz w:val="24"/>
+          <w:szCs w:val="24"/>
         </w:rPr>
         <w:t>Mach.</w:t>
       </w:r>
       <w:r>
         <w:rPr>
+          <w:rFonts w:hint="default" w:ascii="Times New Roman" w:hAnsi="Times New Roman" w:cs="Times New Roman"/>
           <w:spacing w:val="1"/>
           <w:sz w:val="24"/>
-        </w:rPr>
-        <w:t xml:space="preserve"> </w:t>
-      </w:r>
-      <w:r>
-        <w:rPr>
-          <w:sz w:val="24"/>
+          <w:szCs w:val="24"/>
+        </w:rPr>
+        <w:t xml:space="preserve"> </w:t>
+      </w:r>
+      <w:r>
+        <w:rPr>
+          <w:rFonts w:hint="default" w:ascii="Times New Roman" w:hAnsi="Times New Roman" w:cs="Times New Roman"/>
+          <w:sz w:val="24"/>
+          <w:szCs w:val="24"/>
         </w:rPr>
         <w:t>Intell.</w:t>
       </w:r>
       <w:r>
         <w:rPr>
+          <w:rFonts w:hint="default" w:ascii="Times New Roman" w:hAnsi="Times New Roman" w:cs="Times New Roman"/>
           <w:spacing w:val="-1"/>
           <w:sz w:val="24"/>
-        </w:rPr>
-        <w:t xml:space="preserve"> </w:t>
-      </w:r>
-      <w:r>
-        <w:rPr>
-          <w:sz w:val="24"/>
+          <w:szCs w:val="24"/>
+        </w:rPr>
+        <w:t xml:space="preserve"> </w:t>
+      </w:r>
+      <w:r>
+        <w:rPr>
+          <w:rFonts w:hint="default" w:ascii="Times New Roman" w:hAnsi="Times New Roman" w:cs="Times New Roman"/>
+          <w:sz w:val="24"/>
+          <w:szCs w:val="24"/>
         </w:rPr>
         <w:t>32,</w:t>
       </w:r>
       <w:r>
         <w:rPr>
+          <w:rFonts w:hint="default" w:ascii="Times New Roman" w:hAnsi="Times New Roman" w:cs="Times New Roman"/>
           <w:spacing w:val="-1"/>
           <w:sz w:val="24"/>
-        </w:rPr>
-        <w:t xml:space="preserve"> </w:t>
-      </w:r>
-      <w:r>
-        <w:rPr>
-          <w:sz w:val="24"/>
+          <w:szCs w:val="24"/>
+        </w:rPr>
+        <w:t xml:space="preserve"> </w:t>
+      </w:r>
+      <w:r>
+        <w:rPr>
+          <w:rFonts w:hint="default" w:ascii="Times New Roman" w:hAnsi="Times New Roman" w:cs="Times New Roman"/>
+          <w:sz w:val="24"/>
+          <w:szCs w:val="24"/>
         </w:rPr>
         <w:t>3</w:t>
       </w:r>
       <w:r>
         <w:rPr>
+          <w:rFonts w:hint="default" w:ascii="Times New Roman" w:hAnsi="Times New Roman" w:cs="Times New Roman"/>
           <w:spacing w:val="-1"/>
           <w:sz w:val="24"/>
-        </w:rPr>
-        <w:t xml:space="preserve"> </w:t>
-      </w:r>
-      <w:r>
-        <w:rPr>
-          <w:sz w:val="24"/>
+          <w:szCs w:val="24"/>
+        </w:rPr>
+        <w:t xml:space="preserve"> </w:t>
+      </w:r>
+      <w:r>
+        <w:rPr>
+          <w:rFonts w:hint="default" w:ascii="Times New Roman" w:hAnsi="Times New Roman" w:cs="Times New Roman"/>
+          <w:sz w:val="24"/>
+          <w:szCs w:val="24"/>
         </w:rPr>
         <w:t>(March</w:t>
       </w:r>
       <w:r>
         <w:rPr>
+          <w:rFonts w:hint="default" w:ascii="Times New Roman" w:hAnsi="Times New Roman" w:cs="Times New Roman"/>
           <w:spacing w:val="-1"/>
           <w:sz w:val="24"/>
-        </w:rPr>
-        <w:t xml:space="preserve"> </w:t>
-      </w:r>
-      <w:r>
-        <w:rPr>
-          <w:sz w:val="24"/>
+          <w:szCs w:val="24"/>
+        </w:rPr>
+        <w:t xml:space="preserve"> </w:t>
+      </w:r>
+      <w:r>
+        <w:rPr>
+          <w:rFonts w:hint="default" w:ascii="Times New Roman" w:hAnsi="Times New Roman" w:cs="Times New Roman"/>
+          <w:sz w:val="24"/>
+          <w:szCs w:val="24"/>
         </w:rPr>
         <w:t>2010),</w:t>
       </w:r>
       <w:r>
         <w:rPr>
+          <w:rFonts w:hint="default" w:ascii="Times New Roman" w:hAnsi="Times New Roman" w:cs="Times New Roman"/>
           <w:spacing w:val="-3"/>
           <w:sz w:val="24"/>
-        </w:rPr>
-        <w:t xml:space="preserve"> </w:t>
-      </w:r>
-      <w:r>
-        <w:rPr>
-          <w:sz w:val="24"/>
+          <w:szCs w:val="24"/>
+        </w:rPr>
+        <w:t xml:space="preserve"> </w:t>
+      </w:r>
+      <w:r>
+        <w:rPr>
+          <w:rFonts w:hint="default" w:ascii="Times New Roman" w:hAnsi="Times New Roman" w:cs="Times New Roman"/>
+          <w:sz w:val="24"/>
+          <w:szCs w:val="24"/>
         </w:rPr>
         <w:t>385-401.</w:t>
       </w:r>
@@ -48469,6 +48706,11 @@
     <w:p>
       <w:pPr>
         <w:pStyle w:val="6"/>
+        <w:rPr>
+          <w:rFonts w:hint="default" w:ascii="Times New Roman" w:hAnsi="Times New Roman" w:cs="Times New Roman"/>
+          <w:sz w:val="24"/>
+          <w:szCs w:val="24"/>
+        </w:rPr>
       </w:pPr>
     </w:p>
     <w:p>
@@ -48485,272 +48727,356 @@
         <w:ind w:left="440" w:right="1221" w:firstLine="0"/>
         <w:jc w:val="left"/>
         <w:rPr>
-          <w:sz w:val="24"/>
-        </w:rPr>
-      </w:pPr>
-      <w:r>
-        <w:rPr>
-          <w:sz w:val="24"/>
+          <w:rFonts w:hint="default" w:ascii="Times New Roman" w:hAnsi="Times New Roman" w:cs="Times New Roman"/>
+          <w:sz w:val="24"/>
+          <w:szCs w:val="24"/>
+        </w:rPr>
+      </w:pPr>
+      <w:r>
+        <w:rPr>
+          <w:rFonts w:hint="default" w:ascii="Times New Roman" w:hAnsi="Times New Roman" w:cs="Times New Roman"/>
+          <w:sz w:val="24"/>
+          <w:szCs w:val="24"/>
         </w:rPr>
         <w:t>Burt,</w:t>
       </w:r>
       <w:r>
         <w:rPr>
+          <w:rFonts w:hint="default" w:ascii="Times New Roman" w:hAnsi="Times New Roman" w:cs="Times New Roman"/>
           <w:spacing w:val="-3"/>
           <w:sz w:val="24"/>
-        </w:rPr>
-        <w:t xml:space="preserve"> </w:t>
-      </w:r>
-      <w:r>
-        <w:rPr>
-          <w:sz w:val="24"/>
+          <w:szCs w:val="24"/>
+        </w:rPr>
+        <w:t xml:space="preserve"> </w:t>
+      </w:r>
+      <w:r>
+        <w:rPr>
+          <w:rFonts w:hint="default" w:ascii="Times New Roman" w:hAnsi="Times New Roman" w:cs="Times New Roman"/>
+          <w:sz w:val="24"/>
+          <w:szCs w:val="24"/>
         </w:rPr>
         <w:t>D.</w:t>
       </w:r>
       <w:r>
         <w:rPr>
+          <w:rFonts w:hint="default" w:ascii="Times New Roman" w:hAnsi="Times New Roman" w:cs="Times New Roman"/>
           <w:spacing w:val="-2"/>
           <w:sz w:val="24"/>
-        </w:rPr>
-        <w:t xml:space="preserve"> </w:t>
-      </w:r>
-      <w:r>
-        <w:rPr>
-          <w:sz w:val="24"/>
+          <w:szCs w:val="24"/>
+        </w:rPr>
+        <w:t xml:space="preserve"> </w:t>
+      </w:r>
+      <w:r>
+        <w:rPr>
+          <w:rFonts w:hint="default" w:ascii="Times New Roman" w:hAnsi="Times New Roman" w:cs="Times New Roman"/>
+          <w:sz w:val="24"/>
+          <w:szCs w:val="24"/>
         </w:rPr>
         <w:t>M.</w:t>
       </w:r>
       <w:r>
         <w:rPr>
+          <w:rFonts w:hint="default" w:ascii="Times New Roman" w:hAnsi="Times New Roman" w:cs="Times New Roman"/>
           <w:spacing w:val="-3"/>
           <w:sz w:val="24"/>
-        </w:rPr>
-        <w:t xml:space="preserve"> </w:t>
-      </w:r>
-      <w:r>
-        <w:rPr>
-          <w:sz w:val="24"/>
+          <w:szCs w:val="24"/>
+        </w:rPr>
+        <w:t xml:space="preserve"> </w:t>
+      </w:r>
+      <w:r>
+        <w:rPr>
+          <w:rFonts w:hint="default" w:ascii="Times New Roman" w:hAnsi="Times New Roman" w:cs="Times New Roman"/>
+          <w:sz w:val="24"/>
+          <w:szCs w:val="24"/>
         </w:rPr>
         <w:t>and</w:t>
       </w:r>
       <w:r>
         <w:rPr>
+          <w:rFonts w:hint="default" w:ascii="Times New Roman" w:hAnsi="Times New Roman" w:cs="Times New Roman"/>
           <w:spacing w:val="-2"/>
           <w:sz w:val="24"/>
-        </w:rPr>
-        <w:t xml:space="preserve"> </w:t>
-      </w:r>
-      <w:r>
-        <w:rPr>
-          <w:sz w:val="24"/>
+          <w:szCs w:val="24"/>
+        </w:rPr>
+        <w:t xml:space="preserve"> </w:t>
+      </w:r>
+      <w:r>
+        <w:rPr>
+          <w:rFonts w:hint="default" w:ascii="Times New Roman" w:hAnsi="Times New Roman" w:cs="Times New Roman"/>
+          <w:sz w:val="24"/>
+          <w:szCs w:val="24"/>
         </w:rPr>
         <w:t>David</w:t>
       </w:r>
       <w:r>
         <w:rPr>
+          <w:rFonts w:hint="default" w:ascii="Times New Roman" w:hAnsi="Times New Roman" w:cs="Times New Roman"/>
           <w:spacing w:val="-3"/>
           <w:sz w:val="24"/>
-        </w:rPr>
-        <w:t xml:space="preserve"> </w:t>
-      </w:r>
-      <w:r>
-        <w:rPr>
-          <w:sz w:val="24"/>
+          <w:szCs w:val="24"/>
+        </w:rPr>
+        <w:t xml:space="preserve"> </w:t>
+      </w:r>
+      <w:r>
+        <w:rPr>
+          <w:rFonts w:hint="default" w:ascii="Times New Roman" w:hAnsi="Times New Roman" w:cs="Times New Roman"/>
+          <w:sz w:val="24"/>
+          <w:szCs w:val="24"/>
         </w:rPr>
         <w:t>I.</w:t>
       </w:r>
       <w:r>
         <w:rPr>
+          <w:rFonts w:hint="default" w:ascii="Times New Roman" w:hAnsi="Times New Roman" w:cs="Times New Roman"/>
           <w:spacing w:val="-2"/>
           <w:sz w:val="24"/>
-        </w:rPr>
-        <w:t xml:space="preserve"> </w:t>
-      </w:r>
-      <w:r>
-        <w:rPr>
-          <w:sz w:val="24"/>
+          <w:szCs w:val="24"/>
+        </w:rPr>
+        <w:t xml:space="preserve"> </w:t>
+      </w:r>
+      <w:r>
+        <w:rPr>
+          <w:rFonts w:hint="default" w:ascii="Times New Roman" w:hAnsi="Times New Roman" w:cs="Times New Roman"/>
+          <w:sz w:val="24"/>
+          <w:szCs w:val="24"/>
         </w:rPr>
         <w:t>Perrett. “Perception</w:t>
       </w:r>
       <w:r>
         <w:rPr>
+          <w:rFonts w:hint="default" w:ascii="Times New Roman" w:hAnsi="Times New Roman" w:cs="Times New Roman"/>
           <w:spacing w:val="-2"/>
           <w:sz w:val="24"/>
-        </w:rPr>
-        <w:t xml:space="preserve"> </w:t>
-      </w:r>
-      <w:r>
-        <w:rPr>
-          <w:sz w:val="24"/>
+          <w:szCs w:val="24"/>
+        </w:rPr>
+        <w:t xml:space="preserve"> </w:t>
+      </w:r>
+      <w:r>
+        <w:rPr>
+          <w:rFonts w:hint="default" w:ascii="Times New Roman" w:hAnsi="Times New Roman" w:cs="Times New Roman"/>
+          <w:sz w:val="24"/>
+          <w:szCs w:val="24"/>
         </w:rPr>
         <w:t>of</w:t>
       </w:r>
       <w:r>
         <w:rPr>
+          <w:rFonts w:hint="default" w:ascii="Times New Roman" w:hAnsi="Times New Roman" w:cs="Times New Roman"/>
           <w:spacing w:val="-3"/>
           <w:sz w:val="24"/>
-        </w:rPr>
-        <w:t xml:space="preserve"> </w:t>
-      </w:r>
-      <w:r>
-        <w:rPr>
-          <w:sz w:val="24"/>
+          <w:szCs w:val="24"/>
+        </w:rPr>
+        <w:t xml:space="preserve"> </w:t>
+      </w:r>
+      <w:r>
+        <w:rPr>
+          <w:rFonts w:hint="default" w:ascii="Times New Roman" w:hAnsi="Times New Roman" w:cs="Times New Roman"/>
+          <w:sz w:val="24"/>
+          <w:szCs w:val="24"/>
         </w:rPr>
         <w:t>age</w:t>
       </w:r>
       <w:r>
         <w:rPr>
+          <w:rFonts w:hint="default" w:ascii="Times New Roman" w:hAnsi="Times New Roman" w:cs="Times New Roman"/>
           <w:spacing w:val="-2"/>
           <w:sz w:val="24"/>
-        </w:rPr>
-        <w:t xml:space="preserve"> </w:t>
-      </w:r>
-      <w:r>
-        <w:rPr>
-          <w:sz w:val="24"/>
+          <w:szCs w:val="24"/>
+        </w:rPr>
+        <w:t xml:space="preserve"> </w:t>
+      </w:r>
+      <w:r>
+        <w:rPr>
+          <w:rFonts w:hint="default" w:ascii="Times New Roman" w:hAnsi="Times New Roman" w:cs="Times New Roman"/>
+          <w:sz w:val="24"/>
+          <w:szCs w:val="24"/>
         </w:rPr>
         <w:t>in</w:t>
       </w:r>
       <w:r>
         <w:rPr>
+          <w:rFonts w:hint="default" w:ascii="Times New Roman" w:hAnsi="Times New Roman" w:cs="Times New Roman"/>
           <w:spacing w:val="-3"/>
           <w:sz w:val="24"/>
-        </w:rPr>
-        <w:t xml:space="preserve"> </w:t>
-      </w:r>
-      <w:r>
-        <w:rPr>
-          <w:sz w:val="24"/>
+          <w:szCs w:val="24"/>
+        </w:rPr>
+        <w:t xml:space="preserve"> </w:t>
+      </w:r>
+      <w:r>
+        <w:rPr>
+          <w:rFonts w:hint="default" w:ascii="Times New Roman" w:hAnsi="Times New Roman" w:cs="Times New Roman"/>
+          <w:sz w:val="24"/>
+          <w:szCs w:val="24"/>
         </w:rPr>
         <w:t>adult</w:t>
       </w:r>
       <w:r>
         <w:rPr>
+          <w:rFonts w:hint="default" w:ascii="Times New Roman" w:hAnsi="Times New Roman" w:cs="Times New Roman"/>
           <w:spacing w:val="-2"/>
           <w:sz w:val="24"/>
-        </w:rPr>
-        <w:t xml:space="preserve"> </w:t>
-      </w:r>
-      <w:r>
-        <w:rPr>
-          <w:sz w:val="24"/>
+          <w:szCs w:val="24"/>
+        </w:rPr>
+        <w:t xml:space="preserve"> </w:t>
+      </w:r>
+      <w:r>
+        <w:rPr>
+          <w:rFonts w:hint="default" w:ascii="Times New Roman" w:hAnsi="Times New Roman" w:cs="Times New Roman"/>
+          <w:sz w:val="24"/>
+          <w:szCs w:val="24"/>
         </w:rPr>
         <w:t>Caucasian male</w:t>
       </w:r>
       <w:r>
         <w:rPr>
+          <w:rFonts w:hint="default" w:ascii="Times New Roman" w:hAnsi="Times New Roman" w:cs="Times New Roman"/>
           <w:spacing w:val="-4"/>
           <w:sz w:val="24"/>
-        </w:rPr>
-        <w:t xml:space="preserve"> </w:t>
-      </w:r>
-      <w:r>
-        <w:rPr>
-          <w:sz w:val="24"/>
+          <w:szCs w:val="24"/>
+        </w:rPr>
+        <w:t xml:space="preserve"> </w:t>
+      </w:r>
+      <w:r>
+        <w:rPr>
+          <w:rFonts w:hint="default" w:ascii="Times New Roman" w:hAnsi="Times New Roman" w:cs="Times New Roman"/>
+          <w:sz w:val="24"/>
+          <w:szCs w:val="24"/>
         </w:rPr>
         <w:t>faces:</w:t>
       </w:r>
       <w:r>
         <w:rPr>
+          <w:rFonts w:hint="default" w:ascii="Times New Roman" w:hAnsi="Times New Roman" w:cs="Times New Roman"/>
           <w:spacing w:val="-57"/>
           <w:sz w:val="24"/>
-        </w:rPr>
-        <w:t xml:space="preserve"> </w:t>
-      </w:r>
-      <w:r>
-        <w:rPr>
-          <w:sz w:val="24"/>
+          <w:szCs w:val="24"/>
+        </w:rPr>
+        <w:t xml:space="preserve"> </w:t>
+      </w:r>
+      <w:r>
+        <w:rPr>
+          <w:rFonts w:hint="default" w:ascii="Times New Roman" w:hAnsi="Times New Roman" w:cs="Times New Roman"/>
+          <w:sz w:val="24"/>
+          <w:szCs w:val="24"/>
         </w:rPr>
         <w:t>computer graphic manipulation of shape and colour information.” Proceedings.</w:t>
       </w:r>
       <w:r>
         <w:rPr>
+          <w:rFonts w:hint="default" w:ascii="Times New Roman" w:hAnsi="Times New Roman" w:cs="Times New Roman"/>
           <w:spacing w:val="1"/>
           <w:sz w:val="24"/>
-        </w:rPr>
-        <w:t xml:space="preserve"> </w:t>
-      </w:r>
-      <w:r>
-        <w:rPr>
-          <w:sz w:val="24"/>
+          <w:szCs w:val="24"/>
+        </w:rPr>
+        <w:t xml:space="preserve"> </w:t>
+      </w:r>
+      <w:r>
+        <w:rPr>
+          <w:rFonts w:hint="default" w:ascii="Times New Roman" w:hAnsi="Times New Roman" w:cs="Times New Roman"/>
+          <w:sz w:val="24"/>
+          <w:szCs w:val="24"/>
         </w:rPr>
         <w:t>Biological</w:t>
       </w:r>
       <w:r>
         <w:rPr>
+          <w:rFonts w:hint="default" w:ascii="Times New Roman" w:hAnsi="Times New Roman" w:cs="Times New Roman"/>
           <w:spacing w:val="-3"/>
           <w:sz w:val="24"/>
-        </w:rPr>
-        <w:t xml:space="preserve"> </w:t>
-      </w:r>
-      <w:r>
-        <w:rPr>
-          <w:sz w:val="24"/>
+          <w:szCs w:val="24"/>
+        </w:rPr>
+        <w:t xml:space="preserve"> </w:t>
+      </w:r>
+      <w:r>
+        <w:rPr>
+          <w:rFonts w:hint="default" w:ascii="Times New Roman" w:hAnsi="Times New Roman" w:cs="Times New Roman"/>
+          <w:sz w:val="24"/>
+          <w:szCs w:val="24"/>
         </w:rPr>
         <w:t>sciences</w:t>
       </w:r>
       <w:r>
         <w:rPr>
+          <w:rFonts w:hint="default" w:ascii="Times New Roman" w:hAnsi="Times New Roman" w:cs="Times New Roman"/>
           <w:spacing w:val="-3"/>
           <w:sz w:val="24"/>
-        </w:rPr>
-        <w:t xml:space="preserve"> </w:t>
-      </w:r>
-      <w:r>
-        <w:rPr>
-          <w:sz w:val="24"/>
+          <w:szCs w:val="24"/>
+        </w:rPr>
+        <w:t xml:space="preserve"> </w:t>
+      </w:r>
+      <w:r>
+        <w:rPr>
+          <w:rFonts w:hint="default" w:ascii="Times New Roman" w:hAnsi="Times New Roman" w:cs="Times New Roman"/>
+          <w:sz w:val="24"/>
+          <w:szCs w:val="24"/>
         </w:rPr>
         <w:t>259</w:t>
       </w:r>
       <w:r>
         <w:rPr>
+          <w:rFonts w:hint="default" w:ascii="Times New Roman" w:hAnsi="Times New Roman" w:cs="Times New Roman"/>
           <w:spacing w:val="2"/>
           <w:sz w:val="24"/>
-        </w:rPr>
-        <w:t xml:space="preserve"> </w:t>
-      </w:r>
-      <w:r>
-        <w:rPr>
-          <w:sz w:val="24"/>
+          <w:szCs w:val="24"/>
+        </w:rPr>
+        <w:t xml:space="preserve"> </w:t>
+      </w:r>
+      <w:r>
+        <w:rPr>
+          <w:rFonts w:hint="default" w:ascii="Times New Roman" w:hAnsi="Times New Roman" w:cs="Times New Roman"/>
+          <w:sz w:val="24"/>
+          <w:szCs w:val="24"/>
         </w:rPr>
         <w:t>1355</w:t>
       </w:r>
       <w:r>
         <w:rPr>
+          <w:rFonts w:hint="default" w:ascii="Times New Roman" w:hAnsi="Times New Roman" w:cs="Times New Roman"/>
           <w:spacing w:val="-1"/>
           <w:sz w:val="24"/>
-        </w:rPr>
-        <w:t xml:space="preserve"> </w:t>
-      </w:r>
-      <w:r>
-        <w:rPr>
-          <w:sz w:val="24"/>
+          <w:szCs w:val="24"/>
+        </w:rPr>
+        <w:t xml:space="preserve"> </w:t>
+      </w:r>
+      <w:r>
+        <w:rPr>
+          <w:rFonts w:hint="default" w:ascii="Times New Roman" w:hAnsi="Times New Roman" w:cs="Times New Roman"/>
+          <w:sz w:val="24"/>
+          <w:szCs w:val="24"/>
         </w:rPr>
         <w:t>(1995):</w:t>
       </w:r>
       <w:r>
         <w:rPr>
+          <w:rFonts w:hint="default" w:ascii="Times New Roman" w:hAnsi="Times New Roman" w:cs="Times New Roman"/>
           <w:spacing w:val="-1"/>
           <w:sz w:val="24"/>
-        </w:rPr>
-        <w:t xml:space="preserve"> </w:t>
-      </w:r>
-      <w:r>
-        <w:rPr>
-          <w:sz w:val="24"/>
+          <w:szCs w:val="24"/>
+        </w:rPr>
+        <w:t xml:space="preserve"> </w:t>
+      </w:r>
+      <w:r>
+        <w:rPr>
+          <w:rFonts w:hint="default" w:ascii="Times New Roman" w:hAnsi="Times New Roman" w:cs="Times New Roman"/>
+          <w:sz w:val="24"/>
+          <w:szCs w:val="24"/>
         </w:rPr>
         <w:t>137-43</w:t>
       </w:r>
       <w:r>
         <w:rPr>
+          <w:rFonts w:hint="default" w:ascii="Times New Roman" w:hAnsi="Times New Roman" w:cs="Times New Roman"/>
           <w:spacing w:val="-1"/>
           <w:sz w:val="24"/>
-        </w:rPr>
-        <w:t xml:space="preserve"> </w:t>
-      </w:r>
-      <w:r>
-        <w:rPr>
-          <w:sz w:val="24"/>
+          <w:szCs w:val="24"/>
+        </w:rPr>
+        <w:t xml:space="preserve"> </w:t>
+      </w:r>
+      <w:r>
+        <w:rPr>
+          <w:rFonts w:hint="default" w:ascii="Times New Roman" w:hAnsi="Times New Roman" w:cs="Times New Roman"/>
+          <w:sz w:val="24"/>
+          <w:szCs w:val="24"/>
         </w:rPr>
         <w:t>.</w:t>
       </w:r>
@@ -48758,6 +49084,11 @@
     <w:p>
       <w:pPr>
         <w:pStyle w:val="6"/>
+        <w:rPr>
+          <w:rFonts w:hint="default" w:ascii="Times New Roman" w:hAnsi="Times New Roman" w:cs="Times New Roman"/>
+          <w:sz w:val="24"/>
+          <w:szCs w:val="24"/>
+        </w:rPr>
       </w:pPr>
     </w:p>
     <w:p>
@@ -48774,194 +49105,254 @@
         <w:ind w:left="440" w:right="885" w:firstLine="0"/>
         <w:jc w:val="left"/>
         <w:rPr>
-          <w:sz w:val="24"/>
-        </w:rPr>
-      </w:pPr>
-      <w:r>
-        <w:rPr>
-          <w:sz w:val="24"/>
+          <w:rFonts w:hint="default" w:ascii="Times New Roman" w:hAnsi="Times New Roman" w:cs="Times New Roman"/>
+          <w:sz w:val="24"/>
+          <w:szCs w:val="24"/>
+        </w:rPr>
+      </w:pPr>
+      <w:r>
+        <w:rPr>
+          <w:rFonts w:hint="default" w:ascii="Times New Roman" w:hAnsi="Times New Roman" w:cs="Times New Roman"/>
+          <w:sz w:val="24"/>
+          <w:szCs w:val="24"/>
         </w:rPr>
         <w:t>Bernard Tiddeman, Michael Burt, and David Perrett. 2001. Prototyping and</w:t>
       </w:r>
       <w:r>
         <w:rPr>
+          <w:rFonts w:hint="default" w:ascii="Times New Roman" w:hAnsi="Times New Roman" w:cs="Times New Roman"/>
           <w:spacing w:val="1"/>
           <w:sz w:val="24"/>
-        </w:rPr>
-        <w:t xml:space="preserve"> </w:t>
-      </w:r>
-      <w:r>
-        <w:rPr>
-          <w:sz w:val="24"/>
+          <w:szCs w:val="24"/>
+        </w:rPr>
+        <w:t xml:space="preserve"> </w:t>
+      </w:r>
+      <w:r>
+        <w:rPr>
+          <w:rFonts w:hint="default" w:ascii="Times New Roman" w:hAnsi="Times New Roman" w:cs="Times New Roman"/>
+          <w:sz w:val="24"/>
+          <w:szCs w:val="24"/>
         </w:rPr>
         <w:t>Transforming</w:t>
       </w:r>
       <w:r>
         <w:rPr>
+          <w:rFonts w:hint="default" w:ascii="Times New Roman" w:hAnsi="Times New Roman" w:cs="Times New Roman"/>
           <w:spacing w:val="-1"/>
           <w:sz w:val="24"/>
-        </w:rPr>
-        <w:t xml:space="preserve"> </w:t>
-      </w:r>
-      <w:r>
-        <w:rPr>
-          <w:sz w:val="24"/>
+          <w:szCs w:val="24"/>
+        </w:rPr>
+        <w:t xml:space="preserve"> </w:t>
+      </w:r>
+      <w:r>
+        <w:rPr>
+          <w:rFonts w:hint="default" w:ascii="Times New Roman" w:hAnsi="Times New Roman" w:cs="Times New Roman"/>
+          <w:sz w:val="24"/>
+          <w:szCs w:val="24"/>
         </w:rPr>
         <w:t>Facial</w:t>
       </w:r>
       <w:r>
         <w:rPr>
+          <w:rFonts w:hint="default" w:ascii="Times New Roman" w:hAnsi="Times New Roman" w:cs="Times New Roman"/>
           <w:spacing w:val="-3"/>
           <w:sz w:val="24"/>
-        </w:rPr>
-        <w:t xml:space="preserve"> </w:t>
-      </w:r>
-      <w:r>
-        <w:rPr>
-          <w:sz w:val="24"/>
+          <w:szCs w:val="24"/>
+        </w:rPr>
+        <w:t xml:space="preserve"> </w:t>
+      </w:r>
+      <w:r>
+        <w:rPr>
+          <w:rFonts w:hint="default" w:ascii="Times New Roman" w:hAnsi="Times New Roman" w:cs="Times New Roman"/>
+          <w:sz w:val="24"/>
+          <w:szCs w:val="24"/>
         </w:rPr>
         <w:t>Textures</w:t>
       </w:r>
       <w:r>
         <w:rPr>
+          <w:rFonts w:hint="default" w:ascii="Times New Roman" w:hAnsi="Times New Roman" w:cs="Times New Roman"/>
           <w:spacing w:val="-1"/>
           <w:sz w:val="24"/>
-        </w:rPr>
-        <w:t xml:space="preserve"> </w:t>
-      </w:r>
-      <w:r>
-        <w:rPr>
-          <w:sz w:val="24"/>
+          <w:szCs w:val="24"/>
+        </w:rPr>
+        <w:t xml:space="preserve"> </w:t>
+      </w:r>
+      <w:r>
+        <w:rPr>
+          <w:rFonts w:hint="default" w:ascii="Times New Roman" w:hAnsi="Times New Roman" w:cs="Times New Roman"/>
+          <w:sz w:val="24"/>
+          <w:szCs w:val="24"/>
         </w:rPr>
         <w:t>for</w:t>
       </w:r>
       <w:r>
         <w:rPr>
+          <w:rFonts w:hint="default" w:ascii="Times New Roman" w:hAnsi="Times New Roman" w:cs="Times New Roman"/>
           <w:spacing w:val="-3"/>
           <w:sz w:val="24"/>
-        </w:rPr>
-        <w:t xml:space="preserve"> </w:t>
-      </w:r>
-      <w:r>
-        <w:rPr>
-          <w:sz w:val="24"/>
+          <w:szCs w:val="24"/>
+        </w:rPr>
+        <w:t xml:space="preserve"> </w:t>
+      </w:r>
+      <w:r>
+        <w:rPr>
+          <w:rFonts w:hint="default" w:ascii="Times New Roman" w:hAnsi="Times New Roman" w:cs="Times New Roman"/>
+          <w:sz w:val="24"/>
+          <w:szCs w:val="24"/>
         </w:rPr>
         <w:t>Perception</w:t>
       </w:r>
       <w:r>
         <w:rPr>
+          <w:rFonts w:hint="default" w:ascii="Times New Roman" w:hAnsi="Times New Roman" w:cs="Times New Roman"/>
           <w:spacing w:val="-3"/>
           <w:sz w:val="24"/>
-        </w:rPr>
-        <w:t xml:space="preserve"> </w:t>
-      </w:r>
-      <w:r>
-        <w:rPr>
-          <w:sz w:val="24"/>
+          <w:szCs w:val="24"/>
+        </w:rPr>
+        <w:t xml:space="preserve"> </w:t>
+      </w:r>
+      <w:r>
+        <w:rPr>
+          <w:rFonts w:hint="default" w:ascii="Times New Roman" w:hAnsi="Times New Roman" w:cs="Times New Roman"/>
+          <w:sz w:val="24"/>
+          <w:szCs w:val="24"/>
         </w:rPr>
         <w:t>Research. IEEE</w:t>
       </w:r>
       <w:r>
         <w:rPr>
+          <w:rFonts w:hint="default" w:ascii="Times New Roman" w:hAnsi="Times New Roman" w:cs="Times New Roman"/>
           <w:spacing w:val="-4"/>
           <w:sz w:val="24"/>
-        </w:rPr>
-        <w:t xml:space="preserve"> </w:t>
-      </w:r>
-      <w:r>
-        <w:rPr>
-          <w:sz w:val="24"/>
+          <w:szCs w:val="24"/>
+        </w:rPr>
+        <w:t xml:space="preserve"> </w:t>
+      </w:r>
+      <w:r>
+        <w:rPr>
+          <w:rFonts w:hint="default" w:ascii="Times New Roman" w:hAnsi="Times New Roman" w:cs="Times New Roman"/>
+          <w:sz w:val="24"/>
+          <w:szCs w:val="24"/>
         </w:rPr>
         <w:t>Comput.</w:t>
       </w:r>
       <w:r>
         <w:rPr>
+          <w:rFonts w:hint="default" w:ascii="Times New Roman" w:hAnsi="Times New Roman" w:cs="Times New Roman"/>
           <w:spacing w:val="-3"/>
           <w:sz w:val="24"/>
-        </w:rPr>
-        <w:t xml:space="preserve"> </w:t>
-      </w:r>
-      <w:r>
-        <w:rPr>
-          <w:sz w:val="24"/>
+          <w:szCs w:val="24"/>
+        </w:rPr>
+        <w:t xml:space="preserve"> </w:t>
+      </w:r>
+      <w:r>
+        <w:rPr>
+          <w:rFonts w:hint="default" w:ascii="Times New Roman" w:hAnsi="Times New Roman" w:cs="Times New Roman"/>
+          <w:sz w:val="24"/>
+          <w:szCs w:val="24"/>
         </w:rPr>
         <w:t>Graph.</w:t>
       </w:r>
       <w:r>
         <w:rPr>
+          <w:rFonts w:hint="default" w:ascii="Times New Roman" w:hAnsi="Times New Roman" w:cs="Times New Roman"/>
           <w:spacing w:val="-3"/>
           <w:sz w:val="24"/>
-        </w:rPr>
-        <w:t xml:space="preserve"> </w:t>
-      </w:r>
-      <w:r>
-        <w:rPr>
-          <w:sz w:val="24"/>
+          <w:szCs w:val="24"/>
+        </w:rPr>
+        <w:t xml:space="preserve"> </w:t>
+      </w:r>
+      <w:r>
+        <w:rPr>
+          <w:rFonts w:hint="default" w:ascii="Times New Roman" w:hAnsi="Times New Roman" w:cs="Times New Roman"/>
+          <w:sz w:val="24"/>
+          <w:szCs w:val="24"/>
         </w:rPr>
         <w:t>Appl.</w:t>
       </w:r>
       <w:r>
         <w:rPr>
+          <w:rFonts w:hint="default" w:ascii="Times New Roman" w:hAnsi="Times New Roman" w:cs="Times New Roman"/>
           <w:spacing w:val="-4"/>
           <w:sz w:val="24"/>
-        </w:rPr>
-        <w:t xml:space="preserve"> </w:t>
-      </w:r>
-      <w:r>
-        <w:rPr>
-          <w:sz w:val="24"/>
+          <w:szCs w:val="24"/>
+        </w:rPr>
+        <w:t xml:space="preserve"> </w:t>
+      </w:r>
+      <w:r>
+        <w:rPr>
+          <w:rFonts w:hint="default" w:ascii="Times New Roman" w:hAnsi="Times New Roman" w:cs="Times New Roman"/>
+          <w:sz w:val="24"/>
+          <w:szCs w:val="24"/>
         </w:rPr>
         <w:t>21,</w:t>
       </w:r>
       <w:r>
         <w:rPr>
+          <w:rFonts w:hint="default" w:ascii="Times New Roman" w:hAnsi="Times New Roman" w:cs="Times New Roman"/>
           <w:spacing w:val="-3"/>
           <w:sz w:val="24"/>
-        </w:rPr>
-        <w:t xml:space="preserve"> </w:t>
-      </w:r>
-      <w:r>
-        <w:rPr>
-          <w:sz w:val="24"/>
+          <w:szCs w:val="24"/>
+        </w:rPr>
+        <w:t xml:space="preserve"> </w:t>
+      </w:r>
+      <w:r>
+        <w:rPr>
+          <w:rFonts w:hint="default" w:ascii="Times New Roman" w:hAnsi="Times New Roman" w:cs="Times New Roman"/>
+          <w:sz w:val="24"/>
+          <w:szCs w:val="24"/>
         </w:rPr>
         <w:t>5</w:t>
       </w:r>
       <w:r>
         <w:rPr>
+          <w:rFonts w:hint="default" w:ascii="Times New Roman" w:hAnsi="Times New Roman" w:cs="Times New Roman"/>
           <w:spacing w:val="-57"/>
           <w:sz w:val="24"/>
-        </w:rPr>
-        <w:t xml:space="preserve"> </w:t>
-      </w:r>
-      <w:r>
-        <w:rPr>
-          <w:sz w:val="24"/>
+          <w:szCs w:val="24"/>
+        </w:rPr>
+        <w:t xml:space="preserve"> </w:t>
+      </w:r>
+      <w:r>
+        <w:rPr>
+          <w:rFonts w:hint="default" w:ascii="Times New Roman" w:hAnsi="Times New Roman" w:cs="Times New Roman"/>
+          <w:sz w:val="24"/>
+          <w:szCs w:val="24"/>
         </w:rPr>
         <w:t>(September</w:t>
       </w:r>
       <w:r>
         <w:rPr>
+          <w:rFonts w:hint="default" w:ascii="Times New Roman" w:hAnsi="Times New Roman" w:cs="Times New Roman"/>
           <w:spacing w:val="-4"/>
           <w:sz w:val="24"/>
-        </w:rPr>
-        <w:t xml:space="preserve"> </w:t>
-      </w:r>
-      <w:r>
-        <w:rPr>
-          <w:sz w:val="24"/>
+          <w:szCs w:val="24"/>
+        </w:rPr>
+        <w:t xml:space="preserve"> </w:t>
+      </w:r>
+      <w:r>
+        <w:rPr>
+          <w:rFonts w:hint="default" w:ascii="Times New Roman" w:hAnsi="Times New Roman" w:cs="Times New Roman"/>
+          <w:sz w:val="24"/>
+          <w:szCs w:val="24"/>
         </w:rPr>
         <w:t>2001),</w:t>
       </w:r>
       <w:r>
         <w:rPr>
+          <w:rFonts w:hint="default" w:ascii="Times New Roman" w:hAnsi="Times New Roman" w:cs="Times New Roman"/>
           <w:spacing w:val="-3"/>
           <w:sz w:val="24"/>
-        </w:rPr>
-        <w:t xml:space="preserve"> </w:t>
-      </w:r>
-      <w:r>
-        <w:rPr>
-          <w:sz w:val="24"/>
+          <w:szCs w:val="24"/>
+        </w:rPr>
+        <w:t xml:space="preserve"> </w:t>
+      </w:r>
+      <w:r>
+        <w:rPr>
+          <w:rFonts w:hint="default" w:ascii="Times New Roman" w:hAnsi="Times New Roman" w:cs="Times New Roman"/>
+          <w:sz w:val="24"/>
+          <w:szCs w:val="24"/>
         </w:rPr>
         <w:t>42-50.</w:t>
       </w:r>
@@ -48970,6 +49361,7 @@
       <w:pPr>
         <w:pStyle w:val="13"/>
         <w:numPr>
+          <w:ilvl w:val="0"/>
           <w:numId w:val="0"/>
         </w:numPr>
         <w:tabs>
@@ -48979,7 +49371,9 @@
         <w:ind w:left="440" w:leftChars="0" w:right="885" w:rightChars="0"/>
         <w:jc w:val="left"/>
         <w:rPr>
-          <w:sz w:val="24"/>
+          <w:rFonts w:hint="default" w:ascii="Times New Roman" w:hAnsi="Times New Roman" w:cs="Times New Roman"/>
+          <w:sz w:val="24"/>
+          <w:szCs w:val="24"/>
         </w:rPr>
       </w:pPr>
     </w:p>
@@ -48997,13 +49391,16 @@
         <w:ind w:left="440" w:right="885" w:firstLine="0"/>
         <w:jc w:val="left"/>
         <w:rPr>
-          <w:sz w:val="24"/>
-        </w:rPr>
-      </w:pPr>
-      <w:r>
-        <w:rPr>
-          <w:rFonts w:hint="default"/>
-          <w:sz w:val="24"/>
+          <w:rFonts w:hint="default" w:ascii="Times New Roman" w:hAnsi="Times New Roman" w:cs="Times New Roman"/>
+          <w:sz w:val="24"/>
+          <w:szCs w:val="24"/>
+        </w:rPr>
+      </w:pPr>
+      <w:r>
+        <w:rPr>
+          <w:rFonts w:hint="default" w:ascii="Times New Roman" w:hAnsi="Times New Roman" w:cs="Times New Roman"/>
+          <w:sz w:val="24"/>
+          <w:szCs w:val="24"/>
         </w:rPr>
         <w:t xml:space="preserve">Bhowmick, Alexy &amp; Hazarika, Shyamanta. (2017). An insight into assistive technology for the visually impaired and blind people: state-of-the-art and future trends. Journal on Multimodal User Interfaces. 11. 1-24. 10.1007/s12193-016-0235-6. </w:t>
       </w:r>
@@ -49012,6 +49409,7 @@
       <w:pPr>
         <w:pStyle w:val="13"/>
         <w:numPr>
+          <w:ilvl w:val="0"/>
           <w:numId w:val="0"/>
         </w:numPr>
         <w:tabs>
@@ -49021,7 +49419,9 @@
         <w:ind w:left="440" w:leftChars="0" w:right="885" w:rightChars="0"/>
         <w:jc w:val="left"/>
         <w:rPr>
-          <w:sz w:val="24"/>
+          <w:rFonts w:hint="default" w:ascii="Times New Roman" w:hAnsi="Times New Roman" w:cs="Times New Roman"/>
+          <w:sz w:val="24"/>
+          <w:szCs w:val="24"/>
         </w:rPr>
       </w:pPr>
     </w:p>
@@ -49039,19 +49439,21 @@
         <w:ind w:left="440" w:right="885" w:firstLine="0"/>
         <w:jc w:val="left"/>
         <w:rPr>
-          <w:sz w:val="24"/>
-        </w:rPr>
-      </w:pPr>
-      <w:r>
-        <w:rPr>
-          <w:rFonts w:ascii="Arial" w:hAnsi="Arial" w:eastAsia="Arial" w:cs="Arial"/>
+          <w:rFonts w:hint="default" w:ascii="Times New Roman" w:hAnsi="Times New Roman" w:cs="Times New Roman"/>
+          <w:sz w:val="24"/>
+          <w:szCs w:val="24"/>
+        </w:rPr>
+      </w:pPr>
+      <w:r>
+        <w:rPr>
+          <w:rFonts w:hint="default" w:ascii="Times New Roman" w:hAnsi="Times New Roman" w:eastAsia="Arial" w:cs="Times New Roman"/>
           <w:i w:val="0"/>
           <w:iCs w:val="0"/>
           <w:caps w:val="0"/>
           <w:color w:val="212121"/>
           <w:spacing w:val="0"/>
-          <w:sz w:val="20"/>
-          <w:szCs w:val="20"/>
+          <w:sz w:val="24"/>
+          <w:szCs w:val="24"/>
           <w:shd w:val="clear" w:fill="FFFFFF"/>
         </w:rPr>
         <w:t>Al-Razgan M, Almoaiqel S, Alrajhi N, Alhumegani A, Alshehri A, Alnefaie B, AlKhamiss R, Rushdi S. A systematic literature review on the usability of mobile applications for visually impaired users. PeerJ Comput Sci. 2021 Nov 22;7:e771. doi: 10.7717/peerj-cs.771. PMID: 34901428; PMCID: PMC8627222.</w:t>
@@ -49061,6 +49463,7 @@
       <w:pPr>
         <w:pStyle w:val="13"/>
         <w:numPr>
+          <w:ilvl w:val="0"/>
           <w:numId w:val="0"/>
         </w:numPr>
         <w:tabs>
@@ -49070,7 +49473,9 @@
         <w:ind w:left="440" w:leftChars="0" w:right="885" w:rightChars="0"/>
         <w:jc w:val="left"/>
         <w:rPr>
-          <w:sz w:val="24"/>
+          <w:rFonts w:hint="default" w:ascii="Times New Roman" w:hAnsi="Times New Roman" w:cs="Times New Roman"/>
+          <w:sz w:val="24"/>
+          <w:szCs w:val="24"/>
         </w:rPr>
       </w:pPr>
     </w:p>
@@ -49088,15 +49493,27 @@
         <w:ind w:left="440" w:right="885" w:firstLine="0"/>
         <w:jc w:val="left"/>
         <w:rPr>
-          <w:sz w:val="24"/>
-        </w:rPr>
-      </w:pPr>
-      <w:r>
-        <w:rPr>
-          <w:rFonts w:hint="default"/>
-          <w:sz w:val="24"/>
-        </w:rPr>
-        <w:t xml:space="preserve">Dobosz, Krzysztof. (2017). Designing Mobile Applications For Visually Impaired People. </w:t>
+          <w:rFonts w:hint="default" w:ascii="Times New Roman" w:hAnsi="Times New Roman" w:cs="Times New Roman"/>
+          <w:sz w:val="24"/>
+          <w:szCs w:val="24"/>
+        </w:rPr>
+      </w:pPr>
+      <w:r>
+        <w:rPr>
+          <w:rFonts w:hint="default" w:ascii="Times New Roman" w:hAnsi="Times New Roman" w:cs="Times New Roman"/>
+          <w:sz w:val="24"/>
+          <w:szCs w:val="24"/>
+        </w:rPr>
+        <w:t>Dobosz, Krzysztof. (2017). Designing Mobile Applications For Visually Impaired Peopl</w:t>
+      </w:r>
+      <w:r>
+        <w:rPr>
+          <w:rFonts w:hint="default" w:ascii="Times New Roman" w:hAnsi="Times New Roman" w:cs="Times New Roman"/>
+          <w:sz w:val="24"/>
+          <w:szCs w:val="24"/>
+          <w:lang w:val="en-IN"/>
+        </w:rPr>
+        <w:t xml:space="preserve">e. </w:t>
       </w:r>
     </w:p>
     <w:p>
@@ -49112,7 +49529,9 @@
         <w:ind w:left="440" w:leftChars="0" w:right="885" w:rightChars="0"/>
         <w:jc w:val="left"/>
         <w:rPr>
-          <w:sz w:val="24"/>
+          <w:rFonts w:hint="default" w:ascii="Times New Roman" w:hAnsi="Times New Roman" w:cs="Times New Roman"/>
+          <w:sz w:val="24"/>
+          <w:szCs w:val="24"/>
         </w:rPr>
       </w:pPr>
     </w:p>
@@ -49130,20 +49549,22 @@
         <w:ind w:left="440" w:right="885" w:firstLine="0"/>
         <w:jc w:val="left"/>
         <w:rPr>
-          <w:sz w:val="24"/>
-        </w:rPr>
-      </w:pPr>
-      <w:r>
-        <w:rPr>
-          <w:rFonts w:ascii="SimSun" w:hAnsi="SimSun" w:eastAsia="SimSun" w:cs="SimSun"/>
+          <w:rFonts w:hint="default" w:ascii="Times New Roman" w:hAnsi="Times New Roman" w:cs="Times New Roman"/>
           <w:sz w:val="24"/>
           <w:szCs w:val="24"/>
         </w:rPr>
+      </w:pPr>
+      <w:r>
+        <w:rPr>
+          <w:rFonts w:hint="default" w:ascii="Times New Roman" w:hAnsi="Times New Roman" w:eastAsia="SimSun" w:cs="Times New Roman"/>
+          <w:sz w:val="24"/>
+          <w:szCs w:val="24"/>
+        </w:rPr>
         <w:t xml:space="preserve">Gannady G. Kalach, Navigation System Based on the Fuzzy Logic Expert System, International Journal of Advanced Trends in Computer Science and Engineering, Volume 8, issue 6, November-December, 2019. </w:t>
       </w:r>
       <w:r>
         <w:rPr>
-          <w:rFonts w:ascii="SimSun" w:hAnsi="SimSun" w:eastAsia="SimSun" w:cs="SimSun"/>
+          <w:rFonts w:hint="default" w:ascii="Times New Roman" w:hAnsi="Times New Roman" w:eastAsia="SimSun" w:cs="Times New Roman"/>
           <w:sz w:val="24"/>
           <w:szCs w:val="24"/>
         </w:rPr>
@@ -49151,7 +49572,7 @@
       </w:r>
       <w:r>
         <w:rPr>
-          <w:rFonts w:ascii="SimSun" w:hAnsi="SimSun" w:eastAsia="SimSun" w:cs="SimSun"/>
+          <w:rFonts w:hint="default" w:ascii="Times New Roman" w:hAnsi="Times New Roman" w:eastAsia="SimSun" w:cs="Times New Roman"/>
           <w:sz w:val="24"/>
           <w:szCs w:val="24"/>
         </w:rPr>
@@ -49159,7 +49580,7 @@
       </w:r>
       <w:r>
         <w:rPr>
-          <w:rFonts w:ascii="SimSun" w:hAnsi="SimSun" w:eastAsia="SimSun" w:cs="SimSun"/>
+          <w:rFonts w:hint="default" w:ascii="Times New Roman" w:hAnsi="Times New Roman" w:eastAsia="SimSun" w:cs="Times New Roman"/>
           <w:sz w:val="24"/>
           <w:szCs w:val="24"/>
         </w:rPr>
@@ -49168,7 +49589,7 @@
       <w:r>
         <w:rPr>
           <w:rStyle w:val="9"/>
-          <w:rFonts w:ascii="SimSun" w:hAnsi="SimSun" w:eastAsia="SimSun" w:cs="SimSun"/>
+          <w:rFonts w:hint="default" w:ascii="Times New Roman" w:hAnsi="Times New Roman" w:eastAsia="SimSun" w:cs="Times New Roman"/>
           <w:sz w:val="24"/>
           <w:szCs w:val="24"/>
         </w:rPr>
@@ -49177,7 +49598,7 @@
       <w:r>
         <w:rPr>
           <w:rStyle w:val="9"/>
-          <w:rFonts w:hint="default" w:ascii="SimSun" w:hAnsi="SimSun" w:eastAsia="SimSun" w:cs="SimSun"/>
+          <w:rFonts w:hint="default" w:ascii="Times New Roman" w:hAnsi="Times New Roman" w:eastAsia="SimSun" w:cs="Times New Roman"/>
           <w:sz w:val="24"/>
           <w:szCs w:val="24"/>
           <w:lang w:val="en-US"/>
@@ -49186,7 +49607,7 @@
       </w:r>
       <w:r>
         <w:rPr>
-          <w:rFonts w:ascii="SimSun" w:hAnsi="SimSun" w:eastAsia="SimSun" w:cs="SimSun"/>
+          <w:rFonts w:hint="default" w:ascii="Times New Roman" w:hAnsi="Times New Roman" w:eastAsia="SimSun" w:cs="Times New Roman"/>
           <w:sz w:val="24"/>
           <w:szCs w:val="24"/>
         </w:rPr>
@@ -49197,6 +49618,7 @@
       <w:pPr>
         <w:pStyle w:val="13"/>
         <w:numPr>
+          <w:ilvl w:val="0"/>
           <w:numId w:val="0"/>
         </w:numPr>
         <w:tabs>
@@ -49214,6 +49636,7 @@
       <w:pPr>
         <w:pStyle w:val="13"/>
         <w:numPr>
+          <w:ilvl w:val="0"/>
           <w:numId w:val="0"/>
         </w:numPr>
         <w:tabs>
@@ -49231,6 +49654,7 @@
       <w:pPr>
         <w:pStyle w:val="13"/>
         <w:numPr>
+          <w:ilvl w:val="0"/>
           <w:numId w:val="0"/>
         </w:numPr>
         <w:tabs>
@@ -49251,13 +49675,12 @@
           <w:shd w:val="clear" w:fill="FFFFFF"/>
         </w:rPr>
       </w:pPr>
-      <w:bookmarkStart w:id="0" w:name="_GoBack"/>
-      <w:bookmarkEnd w:id="0"/>
     </w:p>
     <w:p>
       <w:pPr>
         <w:pStyle w:val="13"/>
         <w:numPr>
+          <w:ilvl w:val="0"/>
           <w:numId w:val="0"/>
         </w:numPr>
         <w:tabs>
@@ -53719,6 +54142,8 @@
       </w:pPr>
       <w:rPr>
         <w:rFonts w:hint="default" w:ascii="Times New Roman" w:hAnsi="Times New Roman" w:eastAsia="Times New Roman" w:cs="Times New Roman"/>
+        <w:b/>
+        <w:bCs/>
         <w:spacing w:val="-1"/>
         <w:w w:val="99"/>
         <w:sz w:val="24"/>

</xml_diff>